<commit_message>
part 2.f.d - addition of my answer
</commit_message>
<xml_diff>
--- a/Question2.docx
+++ b/Question2.docx
@@ -5,11 +5,15 @@
     <w:p>
       <w:pPr>
         <w:rPr>
-          <w:lang w:val="en-US"/>
-        </w:rPr>
-      </w:pPr>
-      <w:r>
-        <w:rPr>
+          <w:b/>
+          <w:bCs/>
+          <w:lang w:val="en-US"/>
+        </w:rPr>
+      </w:pPr>
+      <w:r>
+        <w:rPr>
+          <w:b/>
+          <w:bCs/>
           <w:lang w:val="en-US"/>
         </w:rPr>
         <w:t>Question2)</w:t>
@@ -18,11 +22,15 @@
     <w:p>
       <w:pPr>
         <w:rPr>
-          <w:lang w:val="en-US"/>
-        </w:rPr>
-      </w:pPr>
-      <w:r>
-        <w:rPr>
+          <w:b/>
+          <w:bCs/>
+          <w:lang w:val="en-US"/>
+        </w:rPr>
+      </w:pPr>
+      <w:r>
+        <w:rPr>
+          <w:b/>
+          <w:bCs/>
           <w:lang w:val="en-US"/>
         </w:rPr>
         <w:t>f) a) In what ways are the results same?</w:t>
@@ -46,7 +54,15 @@
         <w:t xml:space="preserve">PMD, </w:t>
       </w:r>
       <w:r>
-        <w:t>ChatGPT and Copilot highlighted the need to update the cache map when entry is null in PowerCached.</w:t>
+        <w:t xml:space="preserve">ChatGPT and Copilot highlighted the need to update the cache map when entry is null in </w:t>
+      </w:r>
+      <w:proofErr w:type="spellStart"/>
+      <w:r>
+        <w:t>PowerCached</w:t>
+      </w:r>
+      <w:proofErr w:type="spellEnd"/>
+      <w:r>
+        <w:t>.</w:t>
       </w:r>
     </w:p>
     <w:p>
@@ -70,7 +86,17 @@
     </w:p>
     <w:p/>
     <w:p>
-      <w:r>
+      <w:pPr>
+        <w:rPr>
+          <w:b/>
+          <w:bCs/>
+        </w:rPr>
+      </w:pPr>
+      <w:r>
+        <w:rPr>
+          <w:b/>
+          <w:bCs/>
+        </w:rPr>
         <w:t>b) In what ways are the results different?</w:t>
       </w:r>
     </w:p>
@@ -96,8 +122,16 @@
         <w:rPr>
           <w:lang w:val="en-US"/>
         </w:rPr>
-        <w:t>affect the code other than synctactically</w:t>
-      </w:r>
+        <w:t xml:space="preserve">affect the code other than </w:t>
+      </w:r>
+      <w:proofErr w:type="spellStart"/>
+      <w:r>
+        <w:rPr>
+          <w:lang w:val="en-US"/>
+        </w:rPr>
+        <w:t>synctactically</w:t>
+      </w:r>
+      <w:proofErr w:type="spellEnd"/>
     </w:p>
     <w:p>
       <w:pPr>
@@ -158,7 +192,28 @@
         <w:br/>
       </w:r>
       <w:r>
-        <w:t xml:space="preserve">Copilot specifically provided an example of how to ensure proper cache initialization by adding PowerCached.__cache.put(n, entry). ChatGPT </w:t>
+        <w:t xml:space="preserve">Copilot specifically provided an example of how to ensure proper cache initialization by adding </w:t>
+      </w:r>
+      <w:proofErr w:type="spellStart"/>
+      <w:proofErr w:type="gramStart"/>
+      <w:r>
+        <w:t>PowerCached</w:t>
+      </w:r>
+      <w:proofErr w:type="spellEnd"/>
+      <w:r>
+        <w:t>.__</w:t>
+      </w:r>
+      <w:proofErr w:type="spellStart"/>
+      <w:r>
+        <w:t>cache.put</w:t>
+      </w:r>
+      <w:proofErr w:type="spellEnd"/>
+      <w:r>
+        <w:t>(</w:t>
+      </w:r>
+      <w:proofErr w:type="gramEnd"/>
+      <w:r>
+        <w:t xml:space="preserve">n, entry). ChatGPT </w:t>
       </w:r>
       <w:r>
         <w:t>did not, PMD had nothing in this case.</w:t>
@@ -174,16 +229,36 @@
         <w:t>P</w:t>
       </w:r>
       <w:r>
-        <w:t>MD flagged the unnecessary use of PowerCached.__cache with its fully qualified name, which was not mentioned by ChatGPT or Copilot.</w:t>
+        <w:t xml:space="preserve">MD flagged the unnecessary use of </w:t>
+      </w:r>
+      <w:proofErr w:type="spellStart"/>
+      <w:proofErr w:type="gramStart"/>
+      <w:r>
+        <w:t>PowerCached</w:t>
+      </w:r>
+      <w:proofErr w:type="spellEnd"/>
+      <w:r>
+        <w:t>._</w:t>
+      </w:r>
+      <w:proofErr w:type="gramEnd"/>
+      <w:r>
+        <w:t>_cache with its fully qualified name, which was not mentioned by ChatGPT or Copilot.</w:t>
       </w:r>
     </w:p>
     <w:p/>
     <w:p>
-      <w:r>
-        <w:t xml:space="preserve">c) </w:t>
-      </w:r>
-      <w:r>
-        <w:t>Based on PMD’s documentation, and what the GenAI tools tell you about how it did the analysis, discuss whether they interpret and perform “static analysis” using the same methods.</w:t>
+      <w:pPr>
+        <w:rPr>
+          <w:b/>
+          <w:bCs/>
+        </w:rPr>
+      </w:pPr>
+      <w:r>
+        <w:rPr>
+          <w:b/>
+          <w:bCs/>
+        </w:rPr>
+        <w:t>c) Based on PMD’s documentation, and what the GenAI tools tell you about how it did the analysis, discuss whether they interpret and perform “static analysis” using the same methods.</w:t>
       </w:r>
     </w:p>
     <w:p>
@@ -292,11 +367,19 @@
           <w:lang w:val="en-US"/>
         </w:rPr>
       </w:pPr>
-      <w:r>
-        <w:rPr>
-          <w:lang w:val="en-US"/>
-        </w:rPr>
-        <w:t>Chatgpt goes into more details about its analysis methods and suggests changes rather than giving them directly</w:t>
+      <w:proofErr w:type="spellStart"/>
+      <w:r>
+        <w:rPr>
+          <w:lang w:val="en-US"/>
+        </w:rPr>
+        <w:t>Chatgpt</w:t>
+      </w:r>
+      <w:proofErr w:type="spellEnd"/>
+      <w:r>
+        <w:rPr>
+          <w:lang w:val="en-US"/>
+        </w:rPr>
+        <w:t xml:space="preserve"> goes into more details about its analysis methods and suggests changes rather than giving them directly</w:t>
       </w:r>
       <w:r>
         <w:rPr>
@@ -336,27 +419,97 @@
         <w:rPr>
           <w:lang w:val="en-US"/>
         </w:rPr>
-        <w:t>Based on the answer to the second question, while CHatGPT and Copilot perform the analysis based on similar approaches based on best practices, PMD is more rigorous and follows its own set of predefined rules, which would be more consistent across various code files, where as the GenAI answer might change based on the training models.</w:t>
-      </w:r>
-    </w:p>
-    <w:p>
-      <w:pPr>
-        <w:rPr>
-          <w:lang w:val="en-US"/>
-        </w:rPr>
-      </w:pPr>
-    </w:p>
-    <w:p>
-      <w:pPr>
-        <w:rPr>
-          <w:lang w:val="en-US"/>
-        </w:rPr>
-      </w:pPr>
-      <w:r>
-        <w:rPr>
-          <w:lang w:val="en-US"/>
-        </w:rPr>
-        <w:t>d)Which tool would you choose and why? (Answer by Anmol Nemagouda (anemagou)</w:t>
+        <w:t xml:space="preserve">Based on the answer to the second question, while </w:t>
+      </w:r>
+      <w:proofErr w:type="spellStart"/>
+      <w:r>
+        <w:rPr>
+          <w:lang w:val="en-US"/>
+        </w:rPr>
+        <w:t>CHatGPT</w:t>
+      </w:r>
+      <w:proofErr w:type="spellEnd"/>
+      <w:r>
+        <w:rPr>
+          <w:lang w:val="en-US"/>
+        </w:rPr>
+        <w:t xml:space="preserve"> and Copilot perform the analysis based on similar approaches based on best practices, PMD is more rigorous and follows its own set of predefined rules, which would be more consistent across various code files, </w:t>
+      </w:r>
+      <w:proofErr w:type="spellStart"/>
+      <w:proofErr w:type="gramStart"/>
+      <w:r>
+        <w:rPr>
+          <w:lang w:val="en-US"/>
+        </w:rPr>
+        <w:t>where as</w:t>
+      </w:r>
+      <w:proofErr w:type="spellEnd"/>
+      <w:proofErr w:type="gramEnd"/>
+      <w:r>
+        <w:rPr>
+          <w:lang w:val="en-US"/>
+        </w:rPr>
+        <w:t xml:space="preserve"> the GenAI answer might change based on the training models.</w:t>
+      </w:r>
+    </w:p>
+    <w:p>
+      <w:pPr>
+        <w:rPr>
+          <w:lang w:val="en-US"/>
+        </w:rPr>
+      </w:pPr>
+    </w:p>
+    <w:p>
+      <w:pPr>
+        <w:rPr>
+          <w:b/>
+          <w:bCs/>
+          <w:lang w:val="en-US"/>
+        </w:rPr>
+      </w:pPr>
+      <w:r>
+        <w:rPr>
+          <w:b/>
+          <w:bCs/>
+          <w:lang w:val="en-US"/>
+        </w:rPr>
+        <w:t xml:space="preserve">d)Which tool would you choose and why? (Answer by Anmol </w:t>
+      </w:r>
+      <w:proofErr w:type="spellStart"/>
+      <w:r>
+        <w:rPr>
+          <w:b/>
+          <w:bCs/>
+          <w:lang w:val="en-US"/>
+        </w:rPr>
+        <w:t>Nemagouda</w:t>
+      </w:r>
+      <w:proofErr w:type="spellEnd"/>
+      <w:r>
+        <w:rPr>
+          <w:b/>
+          <w:bCs/>
+          <w:lang w:val="en-US"/>
+        </w:rPr>
+        <w:t xml:space="preserve"> (</w:t>
+      </w:r>
+      <w:proofErr w:type="spellStart"/>
+      <w:r>
+        <w:rPr>
+          <w:b/>
+          <w:bCs/>
+          <w:lang w:val="en-US"/>
+        </w:rPr>
+        <w:t>anemagou</w:t>
+      </w:r>
+      <w:proofErr w:type="spellEnd"/>
+      <w:r>
+        <w:rPr>
+          <w:b/>
+          <w:bCs/>
+          <w:lang w:val="en-US"/>
+        </w:rPr>
+        <w:t>)</w:t>
       </w:r>
     </w:p>
     <w:p>
@@ -413,7 +566,37 @@
         <w:rPr>
           <w:lang w:val="en-US"/>
         </w:rPr>
-        <w:t xml:space="preserve">PMD is also industry proven and is widely used, also you cant rely on the GENAI answers as its only based on their training dataset which can be faulty. For </w:t>
+        <w:t xml:space="preserve">PMD is also industry proven and is widely used, also you </w:t>
+      </w:r>
+      <w:proofErr w:type="spellStart"/>
+      <w:proofErr w:type="gramStart"/>
+      <w:r>
+        <w:rPr>
+          <w:lang w:val="en-US"/>
+        </w:rPr>
+        <w:t>cant</w:t>
+      </w:r>
+      <w:proofErr w:type="spellEnd"/>
+      <w:proofErr w:type="gramEnd"/>
+      <w:r>
+        <w:rPr>
+          <w:lang w:val="en-US"/>
+        </w:rPr>
+        <w:t xml:space="preserve"> rely on the GENAI answers as </w:t>
+      </w:r>
+      <w:proofErr w:type="gramStart"/>
+      <w:r>
+        <w:rPr>
+          <w:lang w:val="en-US"/>
+        </w:rPr>
+        <w:t>its</w:t>
+      </w:r>
+      <w:proofErr w:type="gramEnd"/>
+      <w:r>
+        <w:rPr>
+          <w:lang w:val="en-US"/>
+        </w:rPr>
+        <w:t xml:space="preserve"> only based on their training dataset which can be faulty. For </w:t>
       </w:r>
       <w:r>
         <w:rPr>
@@ -437,58 +620,58 @@
     <w:p>
       <w:pPr>
         <w:rPr>
-          <w:lang w:val="en-US"/>
-        </w:rPr>
-      </w:pPr>
-      <w:r>
-        <w:rPr>
+          <w:b/>
+          <w:bCs/>
+          <w:lang w:val="en-US"/>
+        </w:rPr>
+      </w:pPr>
+      <w:r>
+        <w:rPr>
+          <w:b/>
+          <w:bCs/>
           <w:lang w:val="en-US"/>
         </w:rPr>
         <w:lastRenderedPageBreak/>
-        <w:t>d)Answer by Nikil S Raaju (nsureshr)</w:t>
-      </w:r>
-    </w:p>
-    <w:p>
-      <w:pPr>
-        <w:rPr>
-          <w:lang w:val="en-US"/>
-        </w:rPr>
-      </w:pPr>
-    </w:p>
-    <w:p>
-      <w:pPr>
-        <w:rPr>
-          <w:lang w:val="en-US"/>
-        </w:rPr>
-      </w:pPr>
-    </w:p>
-    <w:p>
-      <w:pPr>
-        <w:rPr>
-          <w:lang w:val="en-US"/>
-        </w:rPr>
-      </w:pPr>
-    </w:p>
-    <w:p>
-      <w:pPr>
-        <w:rPr>
-          <w:lang w:val="en-US"/>
-        </w:rPr>
-      </w:pPr>
-    </w:p>
-    <w:p>
-      <w:pPr>
-        <w:rPr>
-          <w:lang w:val="en-US"/>
-        </w:rPr>
-      </w:pPr>
+        <w:t>d)Answer by Nikil S Raaju (</w:t>
+      </w:r>
+      <w:proofErr w:type="spellStart"/>
+      <w:r>
+        <w:rPr>
+          <w:b/>
+          <w:bCs/>
+          <w:lang w:val="en-US"/>
+        </w:rPr>
+        <w:t>nsureshr</w:t>
+      </w:r>
+      <w:proofErr w:type="spellEnd"/>
+      <w:r>
+        <w:rPr>
+          <w:b/>
+          <w:bCs/>
+          <w:lang w:val="en-US"/>
+        </w:rPr>
+        <w:t>)</w:t>
+      </w:r>
+    </w:p>
+    <w:p>
+      <w:pPr>
+        <w:rPr>
+          <w:lang w:val="en-US"/>
+        </w:rPr>
+      </w:pPr>
+      <w:r>
+        <w:rPr>
+          <w:lang w:val="en-US"/>
+        </w:rPr>
+        <w:t xml:space="preserve">If I had to select between PMD, ChatGPT, and GitHub Copilot for static analysis of production code, I'd go with PMD. </w:t>
+      </w:r>
     </w:p>
     <w:p>
       <w:pPr>
         <w:pStyle w:val="ListParagraph"/>
         <w:numPr>
           <w:ilvl w:val="0"/>
-          <w:numId w:val="2"/>
+          <w:numId w:val="6"/>
         </w:numPr>
         <w:rPr>
           <w:lang w:val="en-US"/>
@@ -498,223 +681,21 @@
         <w:rPr>
           <w:lang w:val="en-US"/>
         </w:rPr>
-        <w:t>PMD output</w:t>
-      </w:r>
-    </w:p>
-    <w:p>
-      <w:pPr>
-        <w:rPr>
-          <w:lang w:val="en-US"/>
-        </w:rPr>
-      </w:pPr>
-      <w:r>
-        <w:rPr>
-          <w:lang w:val="en-US"/>
-        </w:rPr>
-        <w:t>IPower.java:11:</w:t>
-      </w:r>
-      <w:r>
-        <w:rPr>
-          <w:lang w:val="en-US"/>
-        </w:rPr>
-        <w:tab/>
-        <w:t>MissingOverride:</w:t>
-      </w:r>
-      <w:r>
-        <w:rPr>
-          <w:lang w:val="en-US"/>
-        </w:rPr>
-        <w:tab/>
-        <w:t>The method 'toPower(int, int)' is missing an @Override annotation.</w:t>
-      </w:r>
-    </w:p>
-    <w:p>
-      <w:pPr>
-        <w:rPr>
-          <w:lang w:val="en-US"/>
-        </w:rPr>
-      </w:pPr>
-      <w:r>
-        <w:rPr>
-          <w:lang w:val="en-US"/>
-        </w:rPr>
-        <w:t>IPower.java:13:</w:t>
-      </w:r>
-      <w:r>
-        <w:rPr>
-          <w:lang w:val="en-US"/>
-        </w:rPr>
-        <w:tab/>
-        <w:t>ControlStatementBraces:</w:t>
-      </w:r>
-      <w:r>
-        <w:rPr>
-          <w:lang w:val="en-US"/>
-        </w:rPr>
-        <w:tab/>
-        <w:t>This statement should have braces</w:t>
-      </w:r>
-    </w:p>
-    <w:p>
-      <w:pPr>
-        <w:rPr>
-          <w:lang w:val="en-US"/>
-        </w:rPr>
-      </w:pPr>
-      <w:r>
-        <w:rPr>
-          <w:lang w:val="en-US"/>
-        </w:rPr>
-        <w:t>IPower.java:15:</w:t>
-      </w:r>
-      <w:r>
-        <w:rPr>
-          <w:lang w:val="en-US"/>
-        </w:rPr>
-        <w:tab/>
-        <w:t>EmptyControlStatement:</w:t>
-      </w:r>
-      <w:r>
-        <w:rPr>
-          <w:lang w:val="en-US"/>
-        </w:rPr>
-        <w:tab/>
-        <w:t>Empty for statement</w:t>
-      </w:r>
-    </w:p>
-    <w:p>
-      <w:pPr>
-        <w:rPr>
-          <w:lang w:val="en-US"/>
-        </w:rPr>
-      </w:pPr>
-      <w:r>
-        <w:rPr>
-          <w:lang w:val="en-US"/>
-        </w:rPr>
-        <w:t>IPower.java:15:</w:t>
-      </w:r>
-      <w:r>
-        <w:rPr>
-          <w:lang w:val="en-US"/>
-        </w:rPr>
-        <w:tab/>
-        <w:t>ControlStatementBraces:</w:t>
-      </w:r>
-      <w:r>
-        <w:rPr>
-          <w:lang w:val="en-US"/>
-        </w:rPr>
-        <w:tab/>
-        <w:t>This statement should have braces</w:t>
-      </w:r>
-    </w:p>
-    <w:p>
-      <w:pPr>
-        <w:rPr>
-          <w:lang w:val="en-US"/>
-        </w:rPr>
-      </w:pPr>
-      <w:r>
-        <w:rPr>
-          <w:lang w:val="en-US"/>
-        </w:rPr>
-        <w:t>IPower.java:17:</w:t>
-      </w:r>
-      <w:r>
-        <w:rPr>
-          <w:lang w:val="en-US"/>
-        </w:rPr>
-        <w:tab/>
-        <w:t>UnnecessarySemicolon:</w:t>
-      </w:r>
-      <w:r>
-        <w:rPr>
-          <w:lang w:val="en-US"/>
-        </w:rPr>
-        <w:tab/>
-        <w:t>Unnecessary semicolon</w:t>
-      </w:r>
-    </w:p>
-    <w:p>
-      <w:pPr>
-        <w:rPr>
-          <w:lang w:val="en-US"/>
-        </w:rPr>
-      </w:pPr>
-      <w:r>
-        <w:rPr>
-          <w:lang w:val="en-US"/>
-        </w:rPr>
-        <w:t>IPower.java:18:</w:t>
-      </w:r>
-      <w:r>
-        <w:rPr>
-          <w:lang w:val="en-US"/>
-        </w:rPr>
-        <w:tab/>
-        <w:t>UnnecessarySemicolon:</w:t>
-      </w:r>
-      <w:r>
-        <w:rPr>
-          <w:lang w:val="en-US"/>
-        </w:rPr>
-        <w:tab/>
-        <w:t>Unnecessary semicolon</w:t>
-      </w:r>
-    </w:p>
-    <w:p>
-      <w:pPr>
-        <w:rPr>
-          <w:lang w:val="en-US"/>
-        </w:rPr>
-      </w:pPr>
-      <w:r>
-        <w:rPr>
-          <w:lang w:val="en-US"/>
-        </w:rPr>
-        <w:t>IPower.java:27:</w:t>
-      </w:r>
-      <w:r>
-        <w:rPr>
-          <w:lang w:val="en-US"/>
-        </w:rPr>
-        <w:tab/>
-        <w:t>MissingOverride:</w:t>
-      </w:r>
-      <w:r>
-        <w:rPr>
-          <w:lang w:val="en-US"/>
-        </w:rPr>
-        <w:tab/>
-        <w:t>The method 'toPower(int, int)' is missing an @Override annotation.</w:t>
-      </w:r>
-    </w:p>
-    <w:p>
-      <w:pPr>
-        <w:rPr>
-          <w:lang w:val="en-US"/>
-        </w:rPr>
-      </w:pPr>
-      <w:r>
-        <w:rPr>
-          <w:lang w:val="en-US"/>
-        </w:rPr>
-        <w:t>IPower.java:28:</w:t>
-      </w:r>
-      <w:r>
-        <w:rPr>
-          <w:lang w:val="en-US"/>
-        </w:rPr>
-        <w:tab/>
-        <w:t>UnnecessaryFullyQualifiedName:</w:t>
-      </w:r>
-      <w:r>
-        <w:rPr>
-          <w:lang w:val="en-US"/>
-        </w:rPr>
-        <w:tab/>
-        <w:t>Unnecessary qualifier 'PowerCached': '__cache' is already in scope because it is declared in an enclosing type</w:t>
+        <w:t>Limitations of AI-Powered Tools</w:t>
+      </w:r>
+    </w:p>
+    <w:p>
+      <w:pPr>
+        <w:ind w:left="360"/>
+        <w:rPr>
+          <w:lang w:val="en-US"/>
+        </w:rPr>
+      </w:pPr>
+      <w:r>
+        <w:rPr>
+          <w:lang w:val="en-US"/>
+        </w:rPr>
+        <w:t>While ChatGPT and GitHub Copilot are strong AI tools, they have certain limits in terms of static code analysis.</w:t>
       </w:r>
     </w:p>
     <w:p>
@@ -722,7 +703,7 @@
         <w:pStyle w:val="ListParagraph"/>
         <w:numPr>
           <w:ilvl w:val="0"/>
-          <w:numId w:val="2"/>
+          <w:numId w:val="7"/>
         </w:numPr>
         <w:rPr>
           <w:lang w:val="en-US"/>
@@ -732,19 +713,7 @@
         <w:rPr>
           <w:lang w:val="en-US"/>
         </w:rPr>
-        <w:t>Chat GPT response before code smell fix:</w:t>
-      </w:r>
-      <w:r>
-        <w:rPr>
-          <w:lang w:val="en-US"/>
-        </w:rPr>
-        <w:br/>
-      </w:r>
-      <w:r>
-        <w:rPr>
-          <w:lang w:val="en-US"/>
-        </w:rPr>
-        <w:t xml:space="preserve"> https://chatgpt.com/share/6747f1ef-e260-8005-85f0-65d03e02a722</w:t>
+        <w:t>Inconsistency: AI models can respond to the same input in different ways, which is not optimal for maintaining consistent code quality standards.</w:t>
       </w:r>
     </w:p>
     <w:p>
@@ -752,7 +721,7 @@
         <w:pStyle w:val="ListParagraph"/>
         <w:numPr>
           <w:ilvl w:val="0"/>
-          <w:numId w:val="2"/>
+          <w:numId w:val="7"/>
         </w:numPr>
         <w:rPr>
           <w:lang w:val="en-US"/>
@@ -762,7 +731,87 @@
         <w:rPr>
           <w:lang w:val="en-US"/>
         </w:rPr>
-        <w:t>Added Microsoft copilot response in a separate word document “ Copilot conversation” Also given separately at end of file</w:t>
+        <w:t>Limited context: AI tools may not completely comprehend a codebase or project-specific requirements.</w:t>
+      </w:r>
+    </w:p>
+    <w:p>
+      <w:pPr>
+        <w:pStyle w:val="ListParagraph"/>
+        <w:numPr>
+          <w:ilvl w:val="0"/>
+          <w:numId w:val="7"/>
+        </w:numPr>
+        <w:rPr>
+          <w:lang w:val="en-US"/>
+        </w:rPr>
+      </w:pPr>
+      <w:r>
+        <w:rPr>
+          <w:lang w:val="en-US"/>
+        </w:rPr>
+        <w:t>False positives and negatives: AI models may overlook critical issues or signal non-issues, necessitating manual verification.</w:t>
+      </w:r>
+    </w:p>
+    <w:p>
+      <w:pPr>
+        <w:pStyle w:val="ListParagraph"/>
+        <w:rPr>
+          <w:lang w:val="en-US"/>
+        </w:rPr>
+      </w:pPr>
+    </w:p>
+    <w:p>
+      <w:pPr>
+        <w:pStyle w:val="ListParagraph"/>
+        <w:numPr>
+          <w:ilvl w:val="0"/>
+          <w:numId w:val="6"/>
+        </w:numPr>
+        <w:rPr>
+          <w:lang w:val="en-US"/>
+        </w:rPr>
+      </w:pPr>
+      <w:r>
+        <w:rPr>
+          <w:lang w:val="en-US"/>
+        </w:rPr>
+        <w:t>Security and compliance</w:t>
+      </w:r>
+    </w:p>
+    <w:p>
+      <w:pPr>
+        <w:pStyle w:val="ListParagraph"/>
+        <w:numPr>
+          <w:ilvl w:val="0"/>
+          <w:numId w:val="9"/>
+        </w:numPr>
+        <w:rPr>
+          <w:lang w:val="en-US"/>
+        </w:rPr>
+      </w:pPr>
+      <w:r>
+        <w:rPr>
+          <w:lang w:val="en-US"/>
+        </w:rPr>
+        <w:t>PMD is more suitable for assuring code security and compliance.</w:t>
+      </w:r>
+    </w:p>
+    <w:p>
+      <w:pPr>
+        <w:pStyle w:val="ListParagraph"/>
+        <w:numPr>
+          <w:ilvl w:val="0"/>
+          <w:numId w:val="9"/>
+        </w:numPr>
+        <w:rPr>
+          <w:lang w:val="en-US"/>
+        </w:rPr>
+      </w:pPr>
+      <w:r>
+        <w:rPr>
+          <w:lang w:val="en-US"/>
+        </w:rPr>
+        <w:t>PMD provides focused security tests to detect vulnerabilities in production code. Additionally, it enforces coding standards for many enterprises. PMD's rule-based approach simplifies compliance with standards, while also enhancing performance and scalability.</w:t>
       </w:r>
       <w:r>
         <w:rPr>
@@ -773,34 +822,701 @@
     </w:p>
     <w:p>
       <w:pPr>
-        <w:rPr>
-          <w:lang w:val="en-US"/>
-        </w:rPr>
-      </w:pPr>
-      <w:r>
-        <w:rPr>
-          <w:lang w:val="en-US"/>
-        </w:rPr>
-        <w:t>e)PMD file was empty after smell fix, file name “pmd_reportaftersmellfix.txt”</w:t>
-      </w:r>
-      <w:r>
-        <w:rPr>
+        <w:pStyle w:val="ListParagraph"/>
+        <w:numPr>
+          <w:ilvl w:val="0"/>
+          <w:numId w:val="6"/>
+        </w:numPr>
+        <w:rPr>
+          <w:lang w:val="en-US"/>
+        </w:rPr>
+      </w:pPr>
+      <w:r>
+        <w:rPr>
+          <w:lang w:val="en-US"/>
+        </w:rPr>
+        <w:t>Performance and Scalability</w:t>
+      </w:r>
+    </w:p>
+    <w:p>
+      <w:pPr>
+        <w:pStyle w:val="ListParagraph"/>
+        <w:numPr>
+          <w:ilvl w:val="0"/>
+          <w:numId w:val="8"/>
+        </w:numPr>
+        <w:rPr>
+          <w:lang w:val="en-US"/>
+        </w:rPr>
+      </w:pPr>
+      <w:r>
+        <w:rPr>
+          <w:lang w:val="en-US"/>
+        </w:rPr>
+        <w:t>PMD is designed to manage big codebases efficiently</w:t>
+      </w:r>
+    </w:p>
+    <w:p>
+      <w:pPr>
+        <w:pStyle w:val="ListParagraph"/>
+        <w:numPr>
+          <w:ilvl w:val="0"/>
+          <w:numId w:val="8"/>
+        </w:numPr>
+        <w:rPr>
+          <w:lang w:val="en-US"/>
+        </w:rPr>
+      </w:pPr>
+      <w:r>
+        <w:rPr>
+          <w:lang w:val="en-US"/>
+        </w:rPr>
+        <w:t>PMD's speed and scalability make it ideal for production situations. Unlike AI-based tools, which have use restrictions or require continual internet access, PMD can be operated locally and grows well with larger codebases.</w:t>
+      </w:r>
+    </w:p>
+    <w:p>
+      <w:pPr>
+        <w:rPr>
+          <w:lang w:val="en-US"/>
+        </w:rPr>
+      </w:pPr>
+      <w:r>
+        <w:rPr>
+          <w:lang w:val="en-US"/>
+        </w:rPr>
+        <w:t>While ChatGPT and GitHub Copilot are novel and have a role in the development process, especially for code creation and learning, PMD is still a more dependable, consistent, and purpose-built tool for static analysis of production code. Its ability to enforce precise rules, connect with current workflows, and produce consistent results makes it the superior choice for maintaining code quality in a production setting.</w:t>
+      </w:r>
+    </w:p>
+    <w:p>
+      <w:pPr>
+        <w:rPr>
+          <w:lang w:val="en-US"/>
+        </w:rPr>
+      </w:pPr>
+    </w:p>
+    <w:p>
+      <w:pPr>
+        <w:rPr>
+          <w:lang w:val="en-US"/>
+        </w:rPr>
+      </w:pPr>
+    </w:p>
+    <w:p>
+      <w:pPr>
+        <w:rPr>
+          <w:lang w:val="en-US"/>
+        </w:rPr>
+      </w:pPr>
+    </w:p>
+    <w:p>
+      <w:pPr>
+        <w:rPr>
+          <w:lang w:val="en-US"/>
+        </w:rPr>
+      </w:pPr>
+    </w:p>
+    <w:p>
+      <w:pPr>
+        <w:rPr>
+          <w:lang w:val="en-US"/>
+        </w:rPr>
+      </w:pPr>
+    </w:p>
+    <w:p>
+      <w:pPr>
+        <w:rPr>
+          <w:b/>
+          <w:bCs/>
+          <w:lang w:val="en-US"/>
+        </w:rPr>
+      </w:pPr>
+      <w:r>
+        <w:rPr>
+          <w:b/>
+          <w:bCs/>
+          <w:lang w:val="en-US"/>
+        </w:rPr>
+        <w:lastRenderedPageBreak/>
+        <w:t>Part a, b, c, e of Part 2:</w:t>
+      </w:r>
+    </w:p>
+    <w:p>
+      <w:pPr>
+        <w:pStyle w:val="ListParagraph"/>
+        <w:numPr>
+          <w:ilvl w:val="0"/>
+          <w:numId w:val="10"/>
+        </w:numPr>
+        <w:rPr>
+          <w:b/>
+          <w:bCs/>
+          <w:lang w:val="en-US"/>
+        </w:rPr>
+      </w:pPr>
+      <w:r>
+        <w:rPr>
+          <w:b/>
+          <w:bCs/>
+          <w:lang w:val="en-US"/>
+        </w:rPr>
+        <w:t>PMD output</w:t>
+      </w:r>
+    </w:p>
+    <w:p>
+      <w:pPr>
+        <w:rPr>
+          <w:lang w:val="en-US"/>
+        </w:rPr>
+      </w:pPr>
+      <w:r>
+        <w:rPr>
+          <w:lang w:val="en-US"/>
+        </w:rPr>
+        <w:t>IPower.java:11:</w:t>
+      </w:r>
+      <w:r>
+        <w:rPr>
+          <w:lang w:val="en-US"/>
+        </w:rPr>
+        <w:tab/>
+      </w:r>
+      <w:proofErr w:type="spellStart"/>
+      <w:r>
+        <w:rPr>
+          <w:lang w:val="en-US"/>
+        </w:rPr>
+        <w:t>MissingOverride</w:t>
+      </w:r>
+      <w:proofErr w:type="spellEnd"/>
+      <w:r>
+        <w:rPr>
+          <w:lang w:val="en-US"/>
+        </w:rPr>
+        <w:t>:</w:t>
+      </w:r>
+      <w:r>
+        <w:rPr>
+          <w:lang w:val="en-US"/>
+        </w:rPr>
+        <w:tab/>
+        <w:t>The method '</w:t>
+      </w:r>
+      <w:proofErr w:type="spellStart"/>
+      <w:proofErr w:type="gramStart"/>
+      <w:r>
+        <w:rPr>
+          <w:lang w:val="en-US"/>
+        </w:rPr>
+        <w:t>toPower</w:t>
+      </w:r>
+      <w:proofErr w:type="spellEnd"/>
+      <w:r>
+        <w:rPr>
+          <w:lang w:val="en-US"/>
+        </w:rPr>
+        <w:t>(</w:t>
+      </w:r>
+      <w:proofErr w:type="gramEnd"/>
+      <w:r>
+        <w:rPr>
+          <w:lang w:val="en-US"/>
+        </w:rPr>
+        <w:t xml:space="preserve">int, int)' is missing </w:t>
+      </w:r>
+      <w:proofErr w:type="gramStart"/>
+      <w:r>
+        <w:rPr>
+          <w:lang w:val="en-US"/>
+        </w:rPr>
+        <w:t>an @</w:t>
+      </w:r>
+      <w:proofErr w:type="gramEnd"/>
+      <w:r>
+        <w:rPr>
+          <w:lang w:val="en-US"/>
+        </w:rPr>
+        <w:t>Override annotation.</w:t>
+      </w:r>
+    </w:p>
+    <w:p>
+      <w:pPr>
+        <w:rPr>
+          <w:lang w:val="en-US"/>
+        </w:rPr>
+      </w:pPr>
+      <w:r>
+        <w:rPr>
+          <w:lang w:val="en-US"/>
+        </w:rPr>
+        <w:t>IPower.java:13:</w:t>
+      </w:r>
+      <w:r>
+        <w:rPr>
+          <w:lang w:val="en-US"/>
+        </w:rPr>
+        <w:tab/>
+      </w:r>
+      <w:proofErr w:type="spellStart"/>
+      <w:r>
+        <w:rPr>
+          <w:lang w:val="en-US"/>
+        </w:rPr>
+        <w:t>ControlStatementBraces</w:t>
+      </w:r>
+      <w:proofErr w:type="spellEnd"/>
+      <w:r>
+        <w:rPr>
+          <w:lang w:val="en-US"/>
+        </w:rPr>
+        <w:t>:</w:t>
+      </w:r>
+      <w:r>
+        <w:rPr>
+          <w:lang w:val="en-US"/>
+        </w:rPr>
+        <w:tab/>
+        <w:t>This statement should have braces</w:t>
+      </w:r>
+    </w:p>
+    <w:p>
+      <w:pPr>
+        <w:rPr>
+          <w:lang w:val="en-US"/>
+        </w:rPr>
+      </w:pPr>
+      <w:r>
+        <w:rPr>
+          <w:lang w:val="en-US"/>
+        </w:rPr>
+        <w:t>IPower.java:15:</w:t>
+      </w:r>
+      <w:r>
+        <w:rPr>
+          <w:lang w:val="en-US"/>
+        </w:rPr>
+        <w:tab/>
+      </w:r>
+      <w:proofErr w:type="spellStart"/>
+      <w:r>
+        <w:rPr>
+          <w:lang w:val="en-US"/>
+        </w:rPr>
+        <w:t>EmptyControlStatement</w:t>
+      </w:r>
+      <w:proofErr w:type="spellEnd"/>
+      <w:r>
+        <w:rPr>
+          <w:lang w:val="en-US"/>
+        </w:rPr>
+        <w:t>:</w:t>
+      </w:r>
+      <w:r>
+        <w:rPr>
+          <w:lang w:val="en-US"/>
+        </w:rPr>
+        <w:tab/>
+        <w:t>Empty for statement</w:t>
+      </w:r>
+    </w:p>
+    <w:p>
+      <w:pPr>
+        <w:rPr>
+          <w:lang w:val="en-US"/>
+        </w:rPr>
+      </w:pPr>
+      <w:r>
+        <w:rPr>
+          <w:lang w:val="en-US"/>
+        </w:rPr>
+        <w:t>IPower.java:15:</w:t>
+      </w:r>
+      <w:r>
+        <w:rPr>
+          <w:lang w:val="en-US"/>
+        </w:rPr>
+        <w:tab/>
+      </w:r>
+      <w:proofErr w:type="spellStart"/>
+      <w:r>
+        <w:rPr>
+          <w:lang w:val="en-US"/>
+        </w:rPr>
+        <w:t>ControlStatementBraces</w:t>
+      </w:r>
+      <w:proofErr w:type="spellEnd"/>
+      <w:r>
+        <w:rPr>
+          <w:lang w:val="en-US"/>
+        </w:rPr>
+        <w:t>:</w:t>
+      </w:r>
+      <w:r>
+        <w:rPr>
+          <w:lang w:val="en-US"/>
+        </w:rPr>
+        <w:tab/>
+        <w:t>This statement should have braces</w:t>
+      </w:r>
+    </w:p>
+    <w:p>
+      <w:pPr>
+        <w:rPr>
+          <w:lang w:val="en-US"/>
+        </w:rPr>
+      </w:pPr>
+      <w:r>
+        <w:rPr>
+          <w:lang w:val="en-US"/>
+        </w:rPr>
+        <w:t>IPower.java:17:</w:t>
+      </w:r>
+      <w:r>
+        <w:rPr>
+          <w:lang w:val="en-US"/>
+        </w:rPr>
+        <w:tab/>
+      </w:r>
+      <w:proofErr w:type="spellStart"/>
+      <w:r>
+        <w:rPr>
+          <w:lang w:val="en-US"/>
+        </w:rPr>
+        <w:t>UnnecessarySemicolon</w:t>
+      </w:r>
+      <w:proofErr w:type="spellEnd"/>
+      <w:r>
+        <w:rPr>
+          <w:lang w:val="en-US"/>
+        </w:rPr>
+        <w:t>:</w:t>
+      </w:r>
+      <w:r>
+        <w:rPr>
+          <w:lang w:val="en-US"/>
+        </w:rPr>
+        <w:tab/>
+        <w:t>Unnecessary semicolon</w:t>
+      </w:r>
+    </w:p>
+    <w:p>
+      <w:pPr>
+        <w:rPr>
+          <w:lang w:val="en-US"/>
+        </w:rPr>
+      </w:pPr>
+      <w:r>
+        <w:rPr>
+          <w:lang w:val="en-US"/>
+        </w:rPr>
+        <w:t>IPower.java:18:</w:t>
+      </w:r>
+      <w:r>
+        <w:rPr>
+          <w:lang w:val="en-US"/>
+        </w:rPr>
+        <w:tab/>
+      </w:r>
+      <w:proofErr w:type="spellStart"/>
+      <w:r>
+        <w:rPr>
+          <w:lang w:val="en-US"/>
+        </w:rPr>
+        <w:t>UnnecessarySemicolon</w:t>
+      </w:r>
+      <w:proofErr w:type="spellEnd"/>
+      <w:r>
+        <w:rPr>
+          <w:lang w:val="en-US"/>
+        </w:rPr>
+        <w:t>:</w:t>
+      </w:r>
+      <w:r>
+        <w:rPr>
+          <w:lang w:val="en-US"/>
+        </w:rPr>
+        <w:tab/>
+        <w:t>Unnecessary semicolon</w:t>
+      </w:r>
+    </w:p>
+    <w:p>
+      <w:pPr>
+        <w:rPr>
+          <w:lang w:val="en-US"/>
+        </w:rPr>
+      </w:pPr>
+      <w:r>
+        <w:rPr>
+          <w:lang w:val="en-US"/>
+        </w:rPr>
+        <w:t>IPower.java:27:</w:t>
+      </w:r>
+      <w:r>
+        <w:rPr>
+          <w:lang w:val="en-US"/>
+        </w:rPr>
+        <w:tab/>
+      </w:r>
+      <w:proofErr w:type="spellStart"/>
+      <w:r>
+        <w:rPr>
+          <w:lang w:val="en-US"/>
+        </w:rPr>
+        <w:t>MissingOverride</w:t>
+      </w:r>
+      <w:proofErr w:type="spellEnd"/>
+      <w:r>
+        <w:rPr>
+          <w:lang w:val="en-US"/>
+        </w:rPr>
+        <w:t>:</w:t>
+      </w:r>
+      <w:r>
+        <w:rPr>
+          <w:lang w:val="en-US"/>
+        </w:rPr>
+        <w:tab/>
+        <w:t>The method '</w:t>
+      </w:r>
+      <w:proofErr w:type="spellStart"/>
+      <w:proofErr w:type="gramStart"/>
+      <w:r>
+        <w:rPr>
+          <w:lang w:val="en-US"/>
+        </w:rPr>
+        <w:t>toPower</w:t>
+      </w:r>
+      <w:proofErr w:type="spellEnd"/>
+      <w:r>
+        <w:rPr>
+          <w:lang w:val="en-US"/>
+        </w:rPr>
+        <w:t>(</w:t>
+      </w:r>
+      <w:proofErr w:type="gramEnd"/>
+      <w:r>
+        <w:rPr>
+          <w:lang w:val="en-US"/>
+        </w:rPr>
+        <w:t xml:space="preserve">int, int)' is missing </w:t>
+      </w:r>
+      <w:proofErr w:type="gramStart"/>
+      <w:r>
+        <w:rPr>
+          <w:lang w:val="en-US"/>
+        </w:rPr>
+        <w:t>an @</w:t>
+      </w:r>
+      <w:proofErr w:type="gramEnd"/>
+      <w:r>
+        <w:rPr>
+          <w:lang w:val="en-US"/>
+        </w:rPr>
+        <w:t>Override annotation.</w:t>
+      </w:r>
+    </w:p>
+    <w:p>
+      <w:pPr>
+        <w:rPr>
+          <w:lang w:val="en-US"/>
+        </w:rPr>
+      </w:pPr>
+      <w:r>
+        <w:rPr>
+          <w:lang w:val="en-US"/>
+        </w:rPr>
+        <w:t>IPower.java:28:</w:t>
+      </w:r>
+      <w:r>
+        <w:rPr>
+          <w:lang w:val="en-US"/>
+        </w:rPr>
+        <w:tab/>
+      </w:r>
+      <w:proofErr w:type="spellStart"/>
+      <w:r>
+        <w:rPr>
+          <w:lang w:val="en-US"/>
+        </w:rPr>
+        <w:t>UnnecessaryFullyQualifiedName</w:t>
+      </w:r>
+      <w:proofErr w:type="spellEnd"/>
+      <w:r>
+        <w:rPr>
+          <w:lang w:val="en-US"/>
+        </w:rPr>
+        <w:t>:</w:t>
+      </w:r>
+      <w:r>
+        <w:rPr>
+          <w:lang w:val="en-US"/>
+        </w:rPr>
+        <w:tab/>
+        <w:t>Unnecessary qualifier '</w:t>
+      </w:r>
+      <w:proofErr w:type="spellStart"/>
+      <w:r>
+        <w:rPr>
+          <w:lang w:val="en-US"/>
+        </w:rPr>
+        <w:t>PowerCached</w:t>
+      </w:r>
+      <w:proofErr w:type="spellEnd"/>
+      <w:r>
+        <w:rPr>
+          <w:lang w:val="en-US"/>
+        </w:rPr>
+        <w:t>': '__cache' is already in scope because it is declared in an enclosing type</w:t>
+      </w:r>
+    </w:p>
+    <w:p>
+      <w:pPr>
+        <w:pStyle w:val="ListParagraph"/>
+        <w:numPr>
+          <w:ilvl w:val="0"/>
+          <w:numId w:val="10"/>
+        </w:numPr>
+        <w:rPr>
+          <w:b/>
+          <w:bCs/>
+          <w:lang w:val="en-US"/>
+        </w:rPr>
+      </w:pPr>
+      <w:r>
+        <w:rPr>
+          <w:b/>
+          <w:bCs/>
+          <w:lang w:val="en-US"/>
+        </w:rPr>
+        <w:t>Chat GPT response before code smell fix:</w:t>
+      </w:r>
+      <w:r>
+        <w:rPr>
+          <w:b/>
+          <w:bCs/>
           <w:lang w:val="en-US"/>
         </w:rPr>
         <w:br/>
-      </w:r>
-    </w:p>
-    <w:p>
-      <w:pPr>
-        <w:rPr>
-          <w:lang w:val="en-US"/>
-        </w:rPr>
-      </w:pPr>
-      <w:r>
-        <w:rPr>
-          <w:lang w:val="en-US"/>
-        </w:rPr>
-        <w:t xml:space="preserve">Chat GPT response afte rcode smell fix: </w:t>
+        <w:t xml:space="preserve"> https://chatgpt.com/share/6747f1ef-e260-8005-85f0-65d03e02a722</w:t>
+      </w:r>
+    </w:p>
+    <w:p>
+      <w:pPr>
+        <w:pStyle w:val="ListParagraph"/>
+        <w:numPr>
+          <w:ilvl w:val="0"/>
+          <w:numId w:val="10"/>
+        </w:numPr>
+        <w:rPr>
+          <w:lang w:val="en-US"/>
+        </w:rPr>
+      </w:pPr>
+      <w:r>
+        <w:rPr>
+          <w:b/>
+          <w:bCs/>
+          <w:lang w:val="en-US"/>
+        </w:rPr>
+        <w:t xml:space="preserve">Added Microsoft copilot response in a separate word document </w:t>
+      </w:r>
+      <w:proofErr w:type="gramStart"/>
+      <w:r>
+        <w:rPr>
+          <w:b/>
+          <w:bCs/>
+          <w:lang w:val="en-US"/>
+        </w:rPr>
+        <w:t>“ Copilot</w:t>
+      </w:r>
+      <w:proofErr w:type="gramEnd"/>
+      <w:r>
+        <w:rPr>
+          <w:b/>
+          <w:bCs/>
+          <w:lang w:val="en-US"/>
+        </w:rPr>
+        <w:t xml:space="preserve"> conversation” Also given separately at end of file</w:t>
+      </w:r>
+      <w:r>
+        <w:rPr>
+          <w:lang w:val="en-US"/>
+        </w:rPr>
+        <w:br/>
+      </w:r>
+    </w:p>
+    <w:p>
+      <w:pPr>
+        <w:rPr>
+          <w:b/>
+          <w:bCs/>
+          <w:lang w:val="en-US"/>
+        </w:rPr>
+      </w:pPr>
+      <w:proofErr w:type="gramStart"/>
+      <w:r>
+        <w:rPr>
+          <w:b/>
+          <w:bCs/>
+          <w:lang w:val="en-US"/>
+        </w:rPr>
+        <w:t>e)PMD</w:t>
+      </w:r>
+      <w:proofErr w:type="gramEnd"/>
+      <w:r>
+        <w:rPr>
+          <w:b/>
+          <w:bCs/>
+          <w:lang w:val="en-US"/>
+        </w:rPr>
+        <w:t xml:space="preserve"> file was empty after smell fix, file name “pmd_reportaftersmellfix.txt”</w:t>
+      </w:r>
+      <w:r>
+        <w:rPr>
+          <w:b/>
+          <w:bCs/>
+          <w:lang w:val="en-US"/>
+        </w:rPr>
+        <w:br/>
+      </w:r>
+    </w:p>
+    <w:p>
+      <w:pPr>
+        <w:rPr>
+          <w:lang w:val="en-US"/>
+        </w:rPr>
+      </w:pPr>
+      <w:r>
+        <w:rPr>
+          <w:lang w:val="en-US"/>
+        </w:rPr>
+        <w:t xml:space="preserve">Chat GPT response </w:t>
+      </w:r>
+      <w:proofErr w:type="spellStart"/>
+      <w:r>
+        <w:rPr>
+          <w:lang w:val="en-US"/>
+        </w:rPr>
+        <w:t>afte</w:t>
+      </w:r>
+      <w:proofErr w:type="spellEnd"/>
+      <w:r>
+        <w:rPr>
+          <w:lang w:val="en-US"/>
+        </w:rPr>
+        <w:t xml:space="preserve"> </w:t>
+      </w:r>
+      <w:proofErr w:type="spellStart"/>
+      <w:r>
+        <w:rPr>
+          <w:lang w:val="en-US"/>
+        </w:rPr>
+        <w:t>rcode</w:t>
+      </w:r>
+      <w:proofErr w:type="spellEnd"/>
+      <w:r>
+        <w:rPr>
+          <w:lang w:val="en-US"/>
+        </w:rPr>
+        <w:t xml:space="preserve"> smell fix: </w:t>
       </w:r>
       <w:r>
         <w:rPr>
@@ -828,7 +1544,20 @@
           <w:lang w:val="en-US"/>
         </w:rPr>
         <w:br/>
-        <w:t>Copiliot conversation after smell fix is in word doc “Copilot after code smell fix conversation”</w:t>
+      </w:r>
+      <w:proofErr w:type="spellStart"/>
+      <w:r>
+        <w:rPr>
+          <w:lang w:val="en-US"/>
+        </w:rPr>
+        <w:t>Copiliot</w:t>
+      </w:r>
+      <w:proofErr w:type="spellEnd"/>
+      <w:r>
+        <w:rPr>
+          <w:lang w:val="en-US"/>
+        </w:rPr>
+        <w:t xml:space="preserve"> conversation after smell fix is in word doc “Copilot after code smell fix conversation”</w:t>
       </w:r>
     </w:p>
     <w:p>
@@ -843,28 +1572,186 @@
           <w:lang w:val="en-US"/>
         </w:rPr>
         <w:br/>
-      </w:r>
-      <w:r>
-        <w:rPr>
-          <w:lang w:val="en-US"/>
-        </w:rPr>
+        <w:t>initial copilot convo</w:t>
+      </w:r>
+      <w:r>
+        <w:rPr>
+          <w:lang w:val="en-US"/>
+        </w:rPr>
+        <w:br/>
+      </w:r>
+      <w:r>
+        <w:rPr>
+          <w:lang w:val="en-US"/>
+        </w:rPr>
+        <w:br/>
+      </w:r>
+      <w:r>
+        <w:t xml:space="preserve">Run static analysis on the following code: package solid3; import </w:t>
+      </w:r>
+      <w:proofErr w:type="spellStart"/>
+      <w:r>
+        <w:t>java.util.Map</w:t>
+      </w:r>
+      <w:proofErr w:type="spellEnd"/>
+      <w:r>
+        <w:t xml:space="preserve">; import </w:t>
+      </w:r>
+      <w:proofErr w:type="spellStart"/>
+      <w:r>
+        <w:t>java.util.HashMap</w:t>
+      </w:r>
+      <w:proofErr w:type="spellEnd"/>
+      <w:r>
+        <w:t xml:space="preserve">; public interface </w:t>
+      </w:r>
+      <w:proofErr w:type="spellStart"/>
+      <w:r>
+        <w:t>IPower</w:t>
+      </w:r>
+      <w:proofErr w:type="spellEnd"/>
+      <w:r>
+        <w:t xml:space="preserve"> { int </w:t>
+      </w:r>
+      <w:proofErr w:type="spellStart"/>
+      <w:r>
+        <w:t>toPower</w:t>
+      </w:r>
+      <w:proofErr w:type="spellEnd"/>
+      <w:r>
+        <w:t xml:space="preserve">(int n, int pow); } class PowerSimple implements </w:t>
+      </w:r>
+      <w:proofErr w:type="spellStart"/>
+      <w:r>
+        <w:t>IPower</w:t>
+      </w:r>
+      <w:proofErr w:type="spellEnd"/>
+      <w:r>
+        <w:t xml:space="preserve"> { public int </w:t>
+      </w:r>
+      <w:proofErr w:type="spellStart"/>
+      <w:r>
+        <w:t>toPower</w:t>
+      </w:r>
+      <w:proofErr w:type="spellEnd"/>
+      <w:r>
+        <w:t xml:space="preserve">(int n, int pow) { if (pow == 0) return 1; int res = 1; for (int </w:t>
+      </w:r>
+      <w:proofErr w:type="spellStart"/>
+      <w:r>
+        <w:t>i</w:t>
+      </w:r>
+      <w:proofErr w:type="spellEnd"/>
+      <w:r>
+        <w:t xml:space="preserve"> = 0; </w:t>
+      </w:r>
+      <w:proofErr w:type="spellStart"/>
+      <w:r>
+        <w:t>i</w:t>
+      </w:r>
+      <w:proofErr w:type="spellEnd"/>
+      <w:r>
+        <w:t xml:space="preserve"> &lt; pow; res *= n, </w:t>
+      </w:r>
+      <w:proofErr w:type="spellStart"/>
+      <w:r>
+        <w:t>i</w:t>
+      </w:r>
+      <w:proofErr w:type="spellEnd"/>
+      <w:r>
+        <w:t xml:space="preserve">++) ; ; ; return res; } } class </w:t>
+      </w:r>
+      <w:proofErr w:type="spellStart"/>
+      <w:r>
+        <w:t>PowerCached</w:t>
+      </w:r>
+      <w:proofErr w:type="spellEnd"/>
+      <w:r>
+        <w:t xml:space="preserve"> implements </w:t>
+      </w:r>
+      <w:proofErr w:type="spellStart"/>
+      <w:r>
+        <w:t>IPower</w:t>
+      </w:r>
+      <w:proofErr w:type="spellEnd"/>
+      <w:r>
+        <w:t xml:space="preserve"> { private static Map&lt;Integer, Map&lt;Integer, Integer&gt;&gt; __cache = new HashMap&lt;Integer, Map&lt;Integer, Integer&gt;&gt;(); // resolves the inefficiency in </w:t>
+      </w:r>
+      <w:proofErr w:type="spellStart"/>
+      <w:r>
+        <w:t>AlmostBest</w:t>
+      </w:r>
+      <w:proofErr w:type="spellEnd"/>
+      <w:r>
+        <w:t xml:space="preserve"> </w:t>
+      </w:r>
+      <w:r>
         <w:lastRenderedPageBreak/>
-        <w:t>initial copilot convo</w:t>
-      </w:r>
-      <w:r>
-        <w:rPr>
-          <w:lang w:val="en-US"/>
-        </w:rPr>
-        <w:br/>
-      </w:r>
-      <w:r>
-        <w:rPr>
-          <w:lang w:val="en-US"/>
-        </w:rPr>
-        <w:br/>
-      </w:r>
-      <w:r>
-        <w:t>Run static analysis on the following code: package solid3; import java.util.Map; import java.util.HashMap; public interface IPower { int toPower(int n, int pow); } class PowerSimple implements IPower { public int toPower(int n, int pow) { if (pow == 0) return 1; int res = 1; for (int i = 0; i &lt; pow; res *= n, i++) ; ; ; return res; } } class PowerCached implements IPower { private static Map&lt;Integer, Map&lt;Integer, Integer&gt;&gt; __cache = new HashMap&lt;Integer, Map&lt;Integer, Integer&gt;&gt;(); // resolves the inefficiency in AlmostBest public int toPower(int n, int pow) { Map&lt;Integer, Integer&gt; entry = PowerCached.__cache.get(n); if (entry == null) { entry = new HashMap&lt;Integer, Integer&gt;(); } return toCachedPower(entry, n, pow); } // The contract here is we know there is a cache entry so no check required // (DBC) private int toCachedPower(Map&lt;Integer, Integer&gt; e, int n, int pow) { Integer res = null; if (pow == 0) { res = 1; } else { res = e.get(pow); if (res != null) { return res; } else { res = n * toCachedPower(e, n, pow - 1); e.put(pow, res); // saves each intermediate result in the cache } } return res; } }</w:t>
+        <w:t xml:space="preserve">public int </w:t>
+      </w:r>
+      <w:proofErr w:type="spellStart"/>
+      <w:r>
+        <w:t>toPower</w:t>
+      </w:r>
+      <w:proofErr w:type="spellEnd"/>
+      <w:r>
+        <w:t xml:space="preserve">(int n, int pow) { Map&lt;Integer, Integer&gt; entry = </w:t>
+      </w:r>
+      <w:proofErr w:type="spellStart"/>
+      <w:r>
+        <w:t>PowerCached</w:t>
+      </w:r>
+      <w:proofErr w:type="spellEnd"/>
+      <w:r>
+        <w:t>.__</w:t>
+      </w:r>
+      <w:proofErr w:type="spellStart"/>
+      <w:r>
+        <w:t>cache.get</w:t>
+      </w:r>
+      <w:proofErr w:type="spellEnd"/>
+      <w:r>
+        <w:t xml:space="preserve">(n); if (entry == null) { entry = new HashMap&lt;Integer, Integer&gt;(); } return </w:t>
+      </w:r>
+      <w:proofErr w:type="spellStart"/>
+      <w:r>
+        <w:t>toCachedPower</w:t>
+      </w:r>
+      <w:proofErr w:type="spellEnd"/>
+      <w:r>
+        <w:t xml:space="preserve">(entry, n, pow); } // The contract here is we know there is a cache entry so no check required // (DBC) private int </w:t>
+      </w:r>
+      <w:proofErr w:type="spellStart"/>
+      <w:r>
+        <w:t>toCachedPower</w:t>
+      </w:r>
+      <w:proofErr w:type="spellEnd"/>
+      <w:r>
+        <w:t xml:space="preserve">(Map&lt;Integer, Integer&gt; e, int n, int pow) { Integer res = null; if (pow == 0) { res = 1; } else { res = </w:t>
+      </w:r>
+      <w:proofErr w:type="spellStart"/>
+      <w:r>
+        <w:t>e.get</w:t>
+      </w:r>
+      <w:proofErr w:type="spellEnd"/>
+      <w:r>
+        <w:t xml:space="preserve">(pow); if (res != null) { return res; } else { res = n * </w:t>
+      </w:r>
+      <w:proofErr w:type="spellStart"/>
+      <w:r>
+        <w:t>toCachedPower</w:t>
+      </w:r>
+      <w:proofErr w:type="spellEnd"/>
+      <w:r>
+        <w:t xml:space="preserve">(e, n, pow - 1); </w:t>
+      </w:r>
+      <w:proofErr w:type="spellStart"/>
+      <w:r>
+        <w:t>e.put</w:t>
+      </w:r>
+      <w:proofErr w:type="spellEnd"/>
+      <w:r>
+        <w:t>(pow, res); // saves each intermediate result in the cache } } return res; } }</w:t>
       </w:r>
     </w:p>
     <w:p>
@@ -895,7 +1782,15 @@
         </w:numPr>
       </w:pPr>
       <w:r>
-        <w:t>In PowerSimple.toPower() method, there are multiple redundant semicolons. You only need one semicolon to terminate a statement.</w:t>
+        <w:t xml:space="preserve">In </w:t>
+      </w:r>
+      <w:proofErr w:type="spellStart"/>
+      <w:r>
+        <w:t>PowerSimple.toPower</w:t>
+      </w:r>
+      <w:proofErr w:type="spellEnd"/>
+      <w:r>
+        <w:t>() method, there are multiple redundant semicolons. You only need one semicolon to terminate a statement.</w:t>
       </w:r>
     </w:p>
     <w:p>
@@ -905,8 +1800,37 @@
     </w:p>
     <w:p>
       <w:r>
-        <w:t>for (int i = 0; i &lt; pow; res *= n, i++);</w:t>
-      </w:r>
+        <w:t xml:space="preserve">for (int </w:t>
+      </w:r>
+      <w:proofErr w:type="spellStart"/>
+      <w:r>
+        <w:t>i</w:t>
+      </w:r>
+      <w:proofErr w:type="spellEnd"/>
+      <w:r>
+        <w:t xml:space="preserve"> = 0; </w:t>
+      </w:r>
+      <w:proofErr w:type="spellStart"/>
+      <w:r>
+        <w:t>i</w:t>
+      </w:r>
+      <w:proofErr w:type="spellEnd"/>
+      <w:r>
+        <w:t xml:space="preserve"> &lt; pow; res *= n, </w:t>
+      </w:r>
+      <w:proofErr w:type="spellStart"/>
+      <w:r>
+        <w:t>i</w:t>
+      </w:r>
+      <w:proofErr w:type="spellEnd"/>
+      <w:r>
+        <w:t>++</w:t>
+      </w:r>
+      <w:proofErr w:type="gramStart"/>
+      <w:r>
+        <w:t>);</w:t>
+      </w:r>
+      <w:proofErr w:type="gramEnd"/>
     </w:p>
     <w:p>
       <w:pPr>
@@ -931,7 +1855,15 @@
         </w:numPr>
       </w:pPr>
       <w:r>
-        <w:t>In the PowerCached.toPower() method, after retrieving the entry from the cache, you should update the cache map with the new entry if it was null.</w:t>
+        <w:t xml:space="preserve">In the </w:t>
+      </w:r>
+      <w:proofErr w:type="spellStart"/>
+      <w:r>
+        <w:t>PowerCached.toPower</w:t>
+      </w:r>
+      <w:proofErr w:type="spellEnd"/>
+      <w:r>
+        <w:t>() method, after retrieving the entry from the cache, you should update the cache map with the new entry if it was null.</w:t>
       </w:r>
     </w:p>
     <w:p>
@@ -946,12 +1878,41 @@
     </w:p>
     <w:p>
       <w:r>
-        <w:t xml:space="preserve">    entry = new HashMap&lt;Integer, Integer&gt;();</w:t>
-      </w:r>
-    </w:p>
-    <w:p>
-      <w:r>
-        <w:t xml:space="preserve">    PowerCached.__cache.put(n, entry); // Add this line</w:t>
+        <w:t xml:space="preserve">    entry = new HashMap&lt;Integer, Integer</w:t>
+      </w:r>
+      <w:proofErr w:type="gramStart"/>
+      <w:r>
+        <w:t>&gt;(</w:t>
+      </w:r>
+      <w:proofErr w:type="gramEnd"/>
+      <w:r>
+        <w:t>);</w:t>
+      </w:r>
+    </w:p>
+    <w:p>
+      <w:r>
+        <w:t xml:space="preserve">    </w:t>
+      </w:r>
+      <w:proofErr w:type="spellStart"/>
+      <w:proofErr w:type="gramStart"/>
+      <w:r>
+        <w:t>PowerCached</w:t>
+      </w:r>
+      <w:proofErr w:type="spellEnd"/>
+      <w:r>
+        <w:t>.__</w:t>
+      </w:r>
+      <w:proofErr w:type="spellStart"/>
+      <w:r>
+        <w:t>cache.put</w:t>
+      </w:r>
+      <w:proofErr w:type="spellEnd"/>
+      <w:r>
+        <w:t>(</w:t>
+      </w:r>
+      <w:proofErr w:type="gramEnd"/>
+      <w:r>
+        <w:t>n, entry); // Add this line</w:t>
       </w:r>
     </w:p>
     <w:p>
@@ -982,8 +1943,23 @@
         </w:numPr>
       </w:pPr>
       <w:r>
-        <w:lastRenderedPageBreak/>
-        <w:t>The toCachedPower method in PowerCached is private. This is fine if it's intended for internal use only, but you might want to reconsider its visibility based on your needs.</w:t>
+        <w:t xml:space="preserve">The </w:t>
+      </w:r>
+      <w:proofErr w:type="spellStart"/>
+      <w:r>
+        <w:t>toCachedPower</w:t>
+      </w:r>
+      <w:proofErr w:type="spellEnd"/>
+      <w:r>
+        <w:t xml:space="preserve"> method in </w:t>
+      </w:r>
+      <w:proofErr w:type="spellStart"/>
+      <w:r>
+        <w:t>PowerCached</w:t>
+      </w:r>
+      <w:proofErr w:type="spellEnd"/>
+      <w:r>
+        <w:t xml:space="preserve"> is private. This is fine if it's intended for internal use only, but you might want to reconsider its visibility based on your needs.</w:t>
       </w:r>
     </w:p>
     <w:p>
@@ -1035,7 +2011,16 @@
         </w:numPr>
       </w:pPr>
       <w:r>
-        <w:t>Using a static cache can lead to potential memory issues if not managed properly, especially if the IPower implementation is meant to be used in different contexts with varying n and pow values.</w:t>
+        <w:lastRenderedPageBreak/>
+        <w:t xml:space="preserve">Using a static cache can lead to potential memory issues if not managed properly, especially if the </w:t>
+      </w:r>
+      <w:proofErr w:type="spellStart"/>
+      <w:r>
+        <w:t>IPower</w:t>
+      </w:r>
+      <w:proofErr w:type="spellEnd"/>
+      <w:r>
+        <w:t xml:space="preserve"> implementation is meant to be used in different contexts with varying n and pow values.</w:t>
       </w:r>
     </w:p>
     <w:p>
@@ -1050,29 +2035,81 @@
     </w:p>
     <w:p>
       <w:r>
-        <w:t>package solid3;</w:t>
-      </w:r>
+        <w:t xml:space="preserve">package </w:t>
+      </w:r>
+      <w:proofErr w:type="gramStart"/>
+      <w:r>
+        <w:t>solid3;</w:t>
+      </w:r>
+      <w:proofErr w:type="gramEnd"/>
     </w:p>
     <w:p/>
     <w:p>
       <w:r>
-        <w:t>import java.util.Map;</w:t>
-      </w:r>
-    </w:p>
-    <w:p>
-      <w:r>
-        <w:t>import java.util.HashMap;</w:t>
+        <w:t xml:space="preserve">import </w:t>
+      </w:r>
+      <w:proofErr w:type="spellStart"/>
+      <w:proofErr w:type="gramStart"/>
+      <w:r>
+        <w:t>java.util</w:t>
+      </w:r>
+      <w:proofErr w:type="gramEnd"/>
+      <w:r>
+        <w:t>.Map</w:t>
+      </w:r>
+      <w:proofErr w:type="spellEnd"/>
+      <w:r>
+        <w:t>;</w:t>
+      </w:r>
+    </w:p>
+    <w:p>
+      <w:r>
+        <w:t xml:space="preserve">import </w:t>
+      </w:r>
+      <w:proofErr w:type="spellStart"/>
+      <w:proofErr w:type="gramStart"/>
+      <w:r>
+        <w:t>java.util</w:t>
+      </w:r>
+      <w:proofErr w:type="gramEnd"/>
+      <w:r>
+        <w:t>.HashMap</w:t>
+      </w:r>
+      <w:proofErr w:type="spellEnd"/>
+      <w:r>
+        <w:t>;</w:t>
       </w:r>
     </w:p>
     <w:p/>
     <w:p>
       <w:r>
-        <w:t>public interface IPower {</w:t>
-      </w:r>
-    </w:p>
-    <w:p>
-      <w:r>
-        <w:t xml:space="preserve">    int toPower(int n, int pow);</w:t>
+        <w:t xml:space="preserve">public interface </w:t>
+      </w:r>
+      <w:proofErr w:type="spellStart"/>
+      <w:r>
+        <w:t>IPower</w:t>
+      </w:r>
+      <w:proofErr w:type="spellEnd"/>
+      <w:r>
+        <w:t xml:space="preserve"> {</w:t>
+      </w:r>
+    </w:p>
+    <w:p>
+      <w:r>
+        <w:t xml:space="preserve">    int </w:t>
+      </w:r>
+      <w:proofErr w:type="spellStart"/>
+      <w:proofErr w:type="gramStart"/>
+      <w:r>
+        <w:t>toPower</w:t>
+      </w:r>
+      <w:proofErr w:type="spellEnd"/>
+      <w:r>
+        <w:t>(</w:t>
+      </w:r>
+      <w:proofErr w:type="gramEnd"/>
+      <w:r>
+        <w:t>int n, int pow);</w:t>
       </w:r>
     </w:p>
     <w:p>
@@ -1083,12 +2120,33 @@
     <w:p/>
     <w:p>
       <w:r>
-        <w:t>class PowerSimple implements IPower {</w:t>
-      </w:r>
-    </w:p>
-    <w:p>
-      <w:r>
-        <w:t xml:space="preserve">    public int toPower(int n, int pow) {</w:t>
+        <w:t xml:space="preserve">class PowerSimple implements </w:t>
+      </w:r>
+      <w:proofErr w:type="spellStart"/>
+      <w:r>
+        <w:t>IPower</w:t>
+      </w:r>
+      <w:proofErr w:type="spellEnd"/>
+      <w:r>
+        <w:t xml:space="preserve"> {</w:t>
+      </w:r>
+    </w:p>
+    <w:p>
+      <w:r>
+        <w:t xml:space="preserve">    public int </w:t>
+      </w:r>
+      <w:proofErr w:type="spellStart"/>
+      <w:proofErr w:type="gramStart"/>
+      <w:r>
+        <w:t>toPower</w:t>
+      </w:r>
+      <w:proofErr w:type="spellEnd"/>
+      <w:r>
+        <w:t>(</w:t>
+      </w:r>
+      <w:proofErr w:type="gramEnd"/>
+      <w:r>
+        <w:t>int n, int pow) {</w:t>
       </w:r>
     </w:p>
     <w:p>
@@ -1098,183 +2156,415 @@
     </w:p>
     <w:p>
       <w:r>
-        <w:t xml:space="preserve">            return 1;</w:t>
-      </w:r>
-    </w:p>
-    <w:p>
-      <w:r>
-        <w:t xml:space="preserve">        int res = 1;</w:t>
-      </w:r>
-    </w:p>
-    <w:p>
-      <w:r>
-        <w:t xml:space="preserve">        for (int i = 0; i &lt; pow; res *= n, i++);</w:t>
-      </w:r>
-    </w:p>
-    <w:p>
-      <w:r>
-        <w:t xml:space="preserve">        return res;</w:t>
+        <w:t xml:space="preserve">            return </w:t>
+      </w:r>
+      <w:proofErr w:type="gramStart"/>
+      <w:r>
+        <w:t>1;</w:t>
+      </w:r>
+      <w:proofErr w:type="gramEnd"/>
+    </w:p>
+    <w:p>
+      <w:r>
+        <w:t xml:space="preserve">        int res = </w:t>
+      </w:r>
+      <w:proofErr w:type="gramStart"/>
+      <w:r>
+        <w:t>1;</w:t>
+      </w:r>
+      <w:proofErr w:type="gramEnd"/>
+    </w:p>
+    <w:p>
+      <w:r>
+        <w:t xml:space="preserve">        for (int </w:t>
+      </w:r>
+      <w:proofErr w:type="spellStart"/>
+      <w:r>
+        <w:t>i</w:t>
+      </w:r>
+      <w:proofErr w:type="spellEnd"/>
+      <w:r>
+        <w:t xml:space="preserve"> = 0; </w:t>
+      </w:r>
+      <w:proofErr w:type="spellStart"/>
+      <w:r>
+        <w:t>i</w:t>
+      </w:r>
+      <w:proofErr w:type="spellEnd"/>
+      <w:r>
+        <w:t xml:space="preserve"> &lt; pow; res *= n, </w:t>
+      </w:r>
+      <w:proofErr w:type="spellStart"/>
+      <w:r>
+        <w:t>i</w:t>
+      </w:r>
+      <w:proofErr w:type="spellEnd"/>
+      <w:r>
+        <w:t>++</w:t>
+      </w:r>
+      <w:proofErr w:type="gramStart"/>
+      <w:r>
+        <w:t>);</w:t>
+      </w:r>
+      <w:proofErr w:type="gramEnd"/>
+    </w:p>
+    <w:p>
+      <w:r>
+        <w:t xml:space="preserve">        return </w:t>
+      </w:r>
+      <w:proofErr w:type="gramStart"/>
+      <w:r>
+        <w:t>res;</w:t>
+      </w:r>
+      <w:proofErr w:type="gramEnd"/>
+    </w:p>
+    <w:p>
+      <w:r>
+        <w:t xml:space="preserve">    }</w:t>
+      </w:r>
+    </w:p>
+    <w:p>
+      <w:r>
+        <w:t>}</w:t>
+      </w:r>
+    </w:p>
+    <w:p/>
+    <w:p>
+      <w:r>
+        <w:t xml:space="preserve">class </w:t>
+      </w:r>
+      <w:proofErr w:type="spellStart"/>
+      <w:r>
+        <w:t>PowerCached</w:t>
+      </w:r>
+      <w:proofErr w:type="spellEnd"/>
+      <w:r>
+        <w:t xml:space="preserve"> implements </w:t>
+      </w:r>
+      <w:proofErr w:type="spellStart"/>
+      <w:r>
+        <w:t>IPower</w:t>
+      </w:r>
+      <w:proofErr w:type="spellEnd"/>
+      <w:r>
+        <w:t xml:space="preserve"> {</w:t>
+      </w:r>
+    </w:p>
+    <w:p>
+      <w:r>
+        <w:t xml:space="preserve">    private static Map&lt;Integer, Map&lt;Integer, Integer&gt;&gt; __cache = new HashMap&lt;Integer, Map&lt;Integer, Integer&gt;</w:t>
+      </w:r>
+      <w:proofErr w:type="gramStart"/>
+      <w:r>
+        <w:t>&gt;(</w:t>
+      </w:r>
+      <w:proofErr w:type="gramEnd"/>
+      <w:r>
+        <w:t>);</w:t>
+      </w:r>
+    </w:p>
+    <w:p/>
+    <w:p>
+      <w:r>
+        <w:t xml:space="preserve">    public int </w:t>
+      </w:r>
+      <w:proofErr w:type="spellStart"/>
+      <w:proofErr w:type="gramStart"/>
+      <w:r>
+        <w:t>toPower</w:t>
+      </w:r>
+      <w:proofErr w:type="spellEnd"/>
+      <w:r>
+        <w:t>(</w:t>
+      </w:r>
+      <w:proofErr w:type="gramEnd"/>
+      <w:r>
+        <w:t>int n, int pow) {</w:t>
       </w:r>
     </w:p>
     <w:p>
       <w:r>
         <w:lastRenderedPageBreak/>
+        <w:t xml:space="preserve">        Map&lt;Integer, Integer&gt; entry = </w:t>
+      </w:r>
+      <w:proofErr w:type="spellStart"/>
+      <w:r>
+        <w:t>PowerCached</w:t>
+      </w:r>
+      <w:proofErr w:type="spellEnd"/>
+      <w:r>
+        <w:t>.__</w:t>
+      </w:r>
+      <w:proofErr w:type="spellStart"/>
+      <w:r>
+        <w:t>cache.get</w:t>
+      </w:r>
+      <w:proofErr w:type="spellEnd"/>
+      <w:r>
+        <w:t>(n</w:t>
+      </w:r>
+      <w:proofErr w:type="gramStart"/>
+      <w:r>
+        <w:t>);</w:t>
+      </w:r>
+      <w:proofErr w:type="gramEnd"/>
+    </w:p>
+    <w:p/>
+    <w:p>
+      <w:r>
+        <w:t xml:space="preserve">        if (entry == null) {</w:t>
+      </w:r>
+    </w:p>
+    <w:p>
+      <w:r>
+        <w:t xml:space="preserve">            entry = new HashMap&lt;Integer, Integer</w:t>
+      </w:r>
+      <w:proofErr w:type="gramStart"/>
+      <w:r>
+        <w:t>&gt;(</w:t>
+      </w:r>
+      <w:proofErr w:type="gramEnd"/>
+      <w:r>
+        <w:t>);</w:t>
+      </w:r>
+    </w:p>
+    <w:p>
+      <w:r>
+        <w:t xml:space="preserve">            </w:t>
+      </w:r>
+      <w:proofErr w:type="spellStart"/>
+      <w:proofErr w:type="gramStart"/>
+      <w:r>
+        <w:t>PowerCached</w:t>
+      </w:r>
+      <w:proofErr w:type="spellEnd"/>
+      <w:r>
+        <w:t>.__</w:t>
+      </w:r>
+      <w:proofErr w:type="spellStart"/>
+      <w:r>
+        <w:t>cache.put</w:t>
+      </w:r>
+      <w:proofErr w:type="spellEnd"/>
+      <w:r>
+        <w:t>(</w:t>
+      </w:r>
+      <w:proofErr w:type="gramEnd"/>
+      <w:r>
+        <w:t>n, entry);</w:t>
+      </w:r>
+    </w:p>
+    <w:p>
+      <w:r>
+        <w:t xml:space="preserve">        }</w:t>
+      </w:r>
+    </w:p>
+    <w:p>
+      <w:r>
+        <w:t xml:space="preserve">        return </w:t>
+      </w:r>
+      <w:proofErr w:type="spellStart"/>
+      <w:proofErr w:type="gramStart"/>
+      <w:r>
+        <w:t>toCachedPower</w:t>
+      </w:r>
+      <w:proofErr w:type="spellEnd"/>
+      <w:r>
+        <w:t>(</w:t>
+      </w:r>
+      <w:proofErr w:type="gramEnd"/>
+      <w:r>
+        <w:t>entry, n, pow);</w:t>
+      </w:r>
+    </w:p>
+    <w:p>
+      <w:r>
         <w:t xml:space="preserve">    }</w:t>
       </w:r>
     </w:p>
+    <w:p/>
+    <w:p>
+      <w:r>
+        <w:t xml:space="preserve">    private int </w:t>
+      </w:r>
+      <w:proofErr w:type="spellStart"/>
+      <w:proofErr w:type="gramStart"/>
+      <w:r>
+        <w:t>toCachedPower</w:t>
+      </w:r>
+      <w:proofErr w:type="spellEnd"/>
+      <w:r>
+        <w:t>(</w:t>
+      </w:r>
+      <w:proofErr w:type="gramEnd"/>
+      <w:r>
+        <w:t>Map&lt;Integer, Integer&gt; e, int n, int pow) {</w:t>
+      </w:r>
+    </w:p>
+    <w:p>
+      <w:r>
+        <w:t xml:space="preserve">        Integer res = </w:t>
+      </w:r>
+      <w:proofErr w:type="gramStart"/>
+      <w:r>
+        <w:t>null;</w:t>
+      </w:r>
+      <w:proofErr w:type="gramEnd"/>
+    </w:p>
+    <w:p>
+      <w:r>
+        <w:t xml:space="preserve">        if (pow == 0) {</w:t>
+      </w:r>
+    </w:p>
+    <w:p>
+      <w:r>
+        <w:t xml:space="preserve">            res = </w:t>
+      </w:r>
+      <w:proofErr w:type="gramStart"/>
+      <w:r>
+        <w:t>1;</w:t>
+      </w:r>
+      <w:proofErr w:type="gramEnd"/>
+    </w:p>
+    <w:p>
+      <w:r>
+        <w:t xml:space="preserve">        } else {</w:t>
+      </w:r>
+    </w:p>
+    <w:p>
+      <w:r>
+        <w:t xml:space="preserve">            res = </w:t>
+      </w:r>
+      <w:proofErr w:type="spellStart"/>
+      <w:r>
+        <w:t>e.get</w:t>
+      </w:r>
+      <w:proofErr w:type="spellEnd"/>
+      <w:r>
+        <w:t>(pow</w:t>
+      </w:r>
+      <w:proofErr w:type="gramStart"/>
+      <w:r>
+        <w:t>);</w:t>
+      </w:r>
+      <w:proofErr w:type="gramEnd"/>
+    </w:p>
+    <w:p>
+      <w:r>
+        <w:t xml:space="preserve">            if (</w:t>
+      </w:r>
+      <w:proofErr w:type="gramStart"/>
+      <w:r>
+        <w:t>res !</w:t>
+      </w:r>
+      <w:proofErr w:type="gramEnd"/>
+      <w:r>
+        <w:t>= null) {</w:t>
+      </w:r>
+    </w:p>
+    <w:p>
+      <w:r>
+        <w:t xml:space="preserve">                return </w:t>
+      </w:r>
+      <w:proofErr w:type="gramStart"/>
+      <w:r>
+        <w:t>res;</w:t>
+      </w:r>
+      <w:proofErr w:type="gramEnd"/>
+    </w:p>
+    <w:p>
+      <w:r>
+        <w:t xml:space="preserve">            } else {</w:t>
+      </w:r>
+    </w:p>
+    <w:p>
+      <w:r>
+        <w:t xml:space="preserve">                res = n * </w:t>
+      </w:r>
+      <w:proofErr w:type="spellStart"/>
+      <w:proofErr w:type="gramStart"/>
+      <w:r>
+        <w:t>toCachedPower</w:t>
+      </w:r>
+      <w:proofErr w:type="spellEnd"/>
+      <w:r>
+        <w:t>(</w:t>
+      </w:r>
+      <w:proofErr w:type="gramEnd"/>
+      <w:r>
+        <w:t>e, n, pow - 1);</w:t>
+      </w:r>
+    </w:p>
+    <w:p>
+      <w:r>
+        <w:t xml:space="preserve">                </w:t>
+      </w:r>
+      <w:proofErr w:type="spellStart"/>
+      <w:proofErr w:type="gramStart"/>
+      <w:r>
+        <w:t>e.put</w:t>
+      </w:r>
+      <w:proofErr w:type="spellEnd"/>
+      <w:r>
+        <w:t>(</w:t>
+      </w:r>
+      <w:proofErr w:type="gramEnd"/>
+      <w:r>
+        <w:t>pow, res);</w:t>
+      </w:r>
+    </w:p>
+    <w:p>
+      <w:r>
+        <w:t xml:space="preserve">            }</w:t>
+      </w:r>
+    </w:p>
+    <w:p>
+      <w:r>
+        <w:t xml:space="preserve">        }</w:t>
+      </w:r>
+    </w:p>
+    <w:p>
+      <w:r>
+        <w:t xml:space="preserve">        return </w:t>
+      </w:r>
+      <w:proofErr w:type="gramStart"/>
+      <w:r>
+        <w:t>res;</w:t>
+      </w:r>
+      <w:proofErr w:type="gramEnd"/>
+    </w:p>
+    <w:p>
+      <w:r>
+        <w:t xml:space="preserve">    }</w:t>
+      </w:r>
+    </w:p>
     <w:p>
       <w:r>
         <w:t>}</w:t>
       </w:r>
     </w:p>
-    <w:p/>
-    <w:p>
-      <w:r>
-        <w:t>class PowerCached implements IPower {</w:t>
-      </w:r>
-    </w:p>
-    <w:p>
-      <w:r>
-        <w:t xml:space="preserve">    private static Map&lt;Integer, Map&lt;Integer, Integer&gt;&gt; __cache = new HashMap&lt;Integer, Map&lt;Integer, Integer&gt;&gt;();</w:t>
-      </w:r>
-    </w:p>
-    <w:p/>
-    <w:p>
-      <w:r>
-        <w:t xml:space="preserve">    public int toPower(int n, int pow) {</w:t>
-      </w:r>
-    </w:p>
-    <w:p>
-      <w:r>
-        <w:t xml:space="preserve">        Map&lt;Integer, Integer&gt; entry = PowerCached.__cache.get(n);</w:t>
-      </w:r>
-    </w:p>
-    <w:p/>
-    <w:p>
-      <w:r>
-        <w:t xml:space="preserve">        if (entry == null) {</w:t>
-      </w:r>
-    </w:p>
-    <w:p>
-      <w:r>
-        <w:t xml:space="preserve">            entry = new HashMap&lt;Integer, Integer&gt;();</w:t>
-      </w:r>
-    </w:p>
-    <w:p>
-      <w:r>
-        <w:t xml:space="preserve">            PowerCached.__cache.put(n, entry);</w:t>
-      </w:r>
-    </w:p>
-    <w:p>
-      <w:r>
-        <w:t xml:space="preserve">        }</w:t>
-      </w:r>
-    </w:p>
-    <w:p>
-      <w:r>
-        <w:t xml:space="preserve">        return toCachedPower(entry, n, pow);</w:t>
-      </w:r>
-    </w:p>
-    <w:p>
-      <w:r>
-        <w:t xml:space="preserve">    }</w:t>
-      </w:r>
-    </w:p>
-    <w:p/>
-    <w:p>
-      <w:r>
-        <w:t xml:space="preserve">    private int toCachedPower(Map&lt;Integer, Integer&gt; e, int n, int pow) {</w:t>
-      </w:r>
-    </w:p>
-    <w:p>
-      <w:r>
-        <w:t xml:space="preserve">        Integer res = null;</w:t>
-      </w:r>
-    </w:p>
-    <w:p>
-      <w:r>
-        <w:t xml:space="preserve">        if (pow == 0) {</w:t>
-      </w:r>
-    </w:p>
-    <w:p>
-      <w:r>
-        <w:t xml:space="preserve">            res = 1;</w:t>
-      </w:r>
-    </w:p>
-    <w:p>
-      <w:r>
-        <w:t xml:space="preserve">        } else {</w:t>
-      </w:r>
-    </w:p>
-    <w:p>
-      <w:r>
-        <w:t xml:space="preserve">            res = e.get(pow);</w:t>
-      </w:r>
-    </w:p>
-    <w:p>
-      <w:r>
-        <w:t xml:space="preserve">            if (res != null) {</w:t>
-      </w:r>
-    </w:p>
-    <w:p>
-      <w:r>
-        <w:t xml:space="preserve">                return res;</w:t>
-      </w:r>
-    </w:p>
-    <w:p>
-      <w:r>
-        <w:t xml:space="preserve">            } else {</w:t>
-      </w:r>
-    </w:p>
-    <w:p>
-      <w:r>
-        <w:t xml:space="preserve">                res = n * toCachedPower(e, n, pow - 1);</w:t>
-      </w:r>
-    </w:p>
-    <w:p>
-      <w:r>
-        <w:t xml:space="preserve">                e.put(pow, res);</w:t>
+    <w:p>
+      <w:r>
+        <w:t>Let me know if you need any further assistance or if there's anything else you'd like to work on!</w:t>
+      </w:r>
+    </w:p>
+    <w:p>
+      <w:r>
+        <w:t>how did you perform this analysis?</w:t>
       </w:r>
     </w:p>
     <w:p>
       <w:r>
         <w:lastRenderedPageBreak/>
-        <w:t xml:space="preserve">            }</w:t>
-      </w:r>
-    </w:p>
-    <w:p>
-      <w:r>
-        <w:t xml:space="preserve">        }</w:t>
-      </w:r>
-    </w:p>
-    <w:p>
-      <w:r>
-        <w:t xml:space="preserve">        return res;</w:t>
-      </w:r>
-    </w:p>
-    <w:p>
-      <w:r>
-        <w:t xml:space="preserve">    }</w:t>
-      </w:r>
-    </w:p>
-    <w:p>
-      <w:r>
-        <w:t>}</w:t>
-      </w:r>
-    </w:p>
-    <w:p>
-      <w:r>
-        <w:t>Let me know if you need any further assistance or if there's anything else you'd like to work on!</w:t>
-      </w:r>
-    </w:p>
-    <w:p>
-      <w:r>
-        <w:t>how did you perform this analysis?</w:t>
-      </w:r>
-    </w:p>
-    <w:p>
-      <w:r>
-        <w:t>I analyzed the code by looking for common issues such as redundancy, coding style, and potential logical errors. Here are some key points I examined:</w:t>
+        <w:t xml:space="preserve">I </w:t>
+      </w:r>
+      <w:proofErr w:type="spellStart"/>
+      <w:r>
+        <w:t>analyzed</w:t>
+      </w:r>
+      <w:proofErr w:type="spellEnd"/>
+      <w:r>
+        <w:t xml:space="preserve"> the code by looking for common issues such as redundancy, coding style, and potential logical errors. Here are some key points I examined:</w:t>
       </w:r>
     </w:p>
     <w:p>
@@ -1433,7 +2723,6 @@
           <w:b/>
           <w:bCs/>
         </w:rPr>
-        <w:lastRenderedPageBreak/>
         <w:t>Encapsulation and Method Visibility:</w:t>
       </w:r>
     </w:p>
@@ -1497,6 +2786,7 @@
         </w:numPr>
       </w:pPr>
       <w:r>
+        <w:lastRenderedPageBreak/>
         <w:t>Advocated for clear comments and documentation to explain the purpose and logic of the code, making it easier for others to understand and maintain.</w:t>
       </w:r>
     </w:p>
@@ -1558,7 +2848,159 @@
         <w:br/>
       </w:r>
       <w:r>
-        <w:t>Run static analysis on the following code: package solid3; import java.util.Map; import java.util.HashMap; public interface IPower { int toPower(int n, int pow); } class PowerSimple implements IPower { @Override public int toPower(int n, int pow) { if (pow == 0) { return 1; } int res = 1; for (int i = 0; i &lt; pow; i++) { res *= n; } return res; } } class PowerCached implements IPower { private static Map&lt;Integer, Map&lt;Integer, Integer&gt;&gt; __cache = new HashMap&lt;Integer, Map&lt;Integer, Integer&gt;&gt;(); // resolves the inefficiency in AlmostBest @Override public int toPower(int n, int pow) { Map&lt;Integer, Integer&gt; entry = __cache.get(n); if (entry == null) { entry = new HashMap&lt;Integer, Integer&gt;(); } return toCachedPower(entry, n, pow); } // The contract here is we know there is a cache entry so no check required // (DBC) private int toCachedPower(Map&lt;Integer, Integer&gt; e, int n, int pow) { Integer res = null; if (pow == 0) { res = 1; } else { res = e.get(pow); if (res != null) { return res; } else { res = n * toCachedPower(e, n, pow - 1); e.put(pow, res); // saves each intermediate result in the cache } } return res; } }</w:t>
+        <w:t xml:space="preserve">Run static analysis on the following code: package solid3; import </w:t>
+      </w:r>
+      <w:proofErr w:type="spellStart"/>
+      <w:r>
+        <w:t>java.util.Map</w:t>
+      </w:r>
+      <w:proofErr w:type="spellEnd"/>
+      <w:r>
+        <w:t xml:space="preserve">; import </w:t>
+      </w:r>
+      <w:proofErr w:type="spellStart"/>
+      <w:r>
+        <w:t>java.util.HashMap</w:t>
+      </w:r>
+      <w:proofErr w:type="spellEnd"/>
+      <w:r>
+        <w:t xml:space="preserve">; public interface </w:t>
+      </w:r>
+      <w:proofErr w:type="spellStart"/>
+      <w:r>
+        <w:t>IPower</w:t>
+      </w:r>
+      <w:proofErr w:type="spellEnd"/>
+      <w:r>
+        <w:t xml:space="preserve"> { int </w:t>
+      </w:r>
+      <w:proofErr w:type="spellStart"/>
+      <w:r>
+        <w:t>toPower</w:t>
+      </w:r>
+      <w:proofErr w:type="spellEnd"/>
+      <w:r>
+        <w:t xml:space="preserve">(int n, int pow); } class PowerSimple implements </w:t>
+      </w:r>
+      <w:proofErr w:type="spellStart"/>
+      <w:r>
+        <w:t>IPower</w:t>
+      </w:r>
+      <w:proofErr w:type="spellEnd"/>
+      <w:r>
+        <w:t xml:space="preserve"> { @Override public int </w:t>
+      </w:r>
+      <w:proofErr w:type="spellStart"/>
+      <w:r>
+        <w:t>toPower</w:t>
+      </w:r>
+      <w:proofErr w:type="spellEnd"/>
+      <w:r>
+        <w:t xml:space="preserve">(int n, int pow) { if (pow == 0) { return 1; } int res = 1; for (int </w:t>
+      </w:r>
+      <w:proofErr w:type="spellStart"/>
+      <w:r>
+        <w:t>i</w:t>
+      </w:r>
+      <w:proofErr w:type="spellEnd"/>
+      <w:r>
+        <w:t xml:space="preserve"> = 0; </w:t>
+      </w:r>
+      <w:proofErr w:type="spellStart"/>
+      <w:r>
+        <w:t>i</w:t>
+      </w:r>
+      <w:proofErr w:type="spellEnd"/>
+      <w:r>
+        <w:t xml:space="preserve"> &lt; pow; </w:t>
+      </w:r>
+      <w:proofErr w:type="spellStart"/>
+      <w:r>
+        <w:t>i</w:t>
+      </w:r>
+      <w:proofErr w:type="spellEnd"/>
+      <w:r>
+        <w:t xml:space="preserve">++) { res *= n; } return res; } } class </w:t>
+      </w:r>
+      <w:proofErr w:type="spellStart"/>
+      <w:r>
+        <w:t>PowerCached</w:t>
+      </w:r>
+      <w:proofErr w:type="spellEnd"/>
+      <w:r>
+        <w:t xml:space="preserve"> implements </w:t>
+      </w:r>
+      <w:proofErr w:type="spellStart"/>
+      <w:r>
+        <w:t>IPower</w:t>
+      </w:r>
+      <w:proofErr w:type="spellEnd"/>
+      <w:r>
+        <w:t xml:space="preserve"> { private static Map&lt;Integer, Map&lt;Integer, Integer&gt;&gt; __cache = new HashMap&lt;Integer, Map&lt;Integer, Integer&gt;&gt;(); // resolves the inefficiency in </w:t>
+      </w:r>
+      <w:proofErr w:type="spellStart"/>
+      <w:r>
+        <w:t>AlmostBest</w:t>
+      </w:r>
+      <w:proofErr w:type="spellEnd"/>
+      <w:r>
+        <w:t xml:space="preserve"> @Override public int </w:t>
+      </w:r>
+      <w:proofErr w:type="spellStart"/>
+      <w:r>
+        <w:t>toPower</w:t>
+      </w:r>
+      <w:proofErr w:type="spellEnd"/>
+      <w:r>
+        <w:t>(int n, int pow) { Map&lt;Integer, Integer&gt; entry = __</w:t>
+      </w:r>
+      <w:proofErr w:type="spellStart"/>
+      <w:r>
+        <w:t>cache.get</w:t>
+      </w:r>
+      <w:proofErr w:type="spellEnd"/>
+      <w:r>
+        <w:t xml:space="preserve">(n); if (entry == null) { entry = new HashMap&lt;Integer, Integer&gt;(); } return </w:t>
+      </w:r>
+      <w:proofErr w:type="spellStart"/>
+      <w:r>
+        <w:t>toCachedPower</w:t>
+      </w:r>
+      <w:proofErr w:type="spellEnd"/>
+      <w:r>
+        <w:t xml:space="preserve">(entry, n, pow); } // The contract here is we know there is a cache entry so no check required // (DBC) private int </w:t>
+      </w:r>
+      <w:proofErr w:type="spellStart"/>
+      <w:r>
+        <w:t>toCachedPower</w:t>
+      </w:r>
+      <w:proofErr w:type="spellEnd"/>
+      <w:r>
+        <w:t xml:space="preserve">(Map&lt;Integer, Integer&gt; e, int n, int pow) { Integer res = null; if (pow == 0) { res = 1; } else { res = </w:t>
+      </w:r>
+      <w:proofErr w:type="spellStart"/>
+      <w:r>
+        <w:t>e.get</w:t>
+      </w:r>
+      <w:proofErr w:type="spellEnd"/>
+      <w:r>
+        <w:t xml:space="preserve">(pow); if (res != null) { return res; } else { res = n * </w:t>
+      </w:r>
+      <w:proofErr w:type="spellStart"/>
+      <w:r>
+        <w:t>toCachedPower</w:t>
+      </w:r>
+      <w:proofErr w:type="spellEnd"/>
+      <w:r>
+        <w:t xml:space="preserve">(e, n, pow - 1); </w:t>
+      </w:r>
+      <w:proofErr w:type="spellStart"/>
+      <w:r>
+        <w:t>e.put</w:t>
+      </w:r>
+      <w:proofErr w:type="spellEnd"/>
+      <w:r>
+        <w:t>(pow, res); // saves each intermediate result in the cache } } return res; } }</w:t>
       </w:r>
     </w:p>
     <w:p>
@@ -1575,7 +3017,36 @@
     <w:p/>
     <w:p>
       <w:r>
-        <w:t>The IPower interface defines a method toPower(int n, int pow) which returns an integer. Both PowerSimple and PowerCached classes implement this interface.</w:t>
+        <w:t xml:space="preserve">The </w:t>
+      </w:r>
+      <w:proofErr w:type="spellStart"/>
+      <w:r>
+        <w:t>IPower</w:t>
+      </w:r>
+      <w:proofErr w:type="spellEnd"/>
+      <w:r>
+        <w:t xml:space="preserve"> interface defines a method </w:t>
+      </w:r>
+      <w:proofErr w:type="spellStart"/>
+      <w:proofErr w:type="gramStart"/>
+      <w:r>
+        <w:t>toPower</w:t>
+      </w:r>
+      <w:proofErr w:type="spellEnd"/>
+      <w:r>
+        <w:t>(</w:t>
+      </w:r>
+      <w:proofErr w:type="gramEnd"/>
+      <w:r>
+        <w:t xml:space="preserve">int n, int pow) which returns an integer. Both PowerSimple and </w:t>
+      </w:r>
+      <w:proofErr w:type="spellStart"/>
+      <w:r>
+        <w:t>PowerCached</w:t>
+      </w:r>
+      <w:proofErr w:type="spellEnd"/>
+      <w:r>
+        <w:t xml:space="preserve"> classes implement this interface.</w:t>
       </w:r>
     </w:p>
     <w:p/>
@@ -1587,7 +3058,15 @@
     <w:p/>
     <w:p>
       <w:r>
-        <w:t>Implements a basic power calculation. The method toPower multiplies n by itself pow times in a loop.</w:t>
+        <w:t xml:space="preserve">Implements a basic power calculation. The method </w:t>
+      </w:r>
+      <w:proofErr w:type="spellStart"/>
+      <w:r>
+        <w:t>toPower</w:t>
+      </w:r>
+      <w:proofErr w:type="spellEnd"/>
+      <w:r>
+        <w:t xml:space="preserve"> multiplies n by itself pow times in a loop.</w:t>
       </w:r>
     </w:p>
     <w:p/>
@@ -1599,7 +3078,15 @@
     <w:p/>
     <w:p>
       <w:r>
-        <w:t>Class PowerCached:</w:t>
+        <w:t xml:space="preserve">Class </w:t>
+      </w:r>
+      <w:proofErr w:type="spellStart"/>
+      <w:r>
+        <w:t>PowerCached</w:t>
+      </w:r>
+      <w:proofErr w:type="spellEnd"/>
+      <w:r>
+        <w:t>:</w:t>
       </w:r>
     </w:p>
     <w:p/>
@@ -1617,7 +3104,15 @@
     <w:p/>
     <w:p>
       <w:r>
-        <w:t>__cache is a static HashMap that stores the computed power values. It's a map of maps, where the outer key is the base (n) and the inner key is the exponent (pow).</w:t>
+        <w:t>__cache is a static HashMap that stores the computed power values. It's a map of maps, where the outer key is the base (n</w:t>
+      </w:r>
+      <w:proofErr w:type="gramStart"/>
+      <w:r>
+        <w:t>)</w:t>
+      </w:r>
+      <w:proofErr w:type="gramEnd"/>
+      <w:r>
+        <w:t xml:space="preserve"> and the inner key is the exponent (pow).</w:t>
       </w:r>
     </w:p>
     <w:p/>
@@ -1628,185 +3123,347 @@
     </w:p>
     <w:p/>
     <w:p>
-      <w:r>
-        <w:t>toPower: This method first checks if there's a cache entry for n. If not, it initializes a new map. It then calls toCachedPower.</w:t>
+      <w:proofErr w:type="spellStart"/>
+      <w:r>
+        <w:t>toPower</w:t>
+      </w:r>
+      <w:proofErr w:type="spellEnd"/>
+      <w:r>
+        <w:t xml:space="preserve">: This method first checks if there's a cache entry for n. If not, it initializes a new map. It then calls </w:t>
+      </w:r>
+      <w:proofErr w:type="spellStart"/>
+      <w:r>
+        <w:t>toCachedPower</w:t>
+      </w:r>
+      <w:proofErr w:type="spellEnd"/>
+      <w:r>
+        <w:t>.</w:t>
       </w:r>
     </w:p>
     <w:p/>
     <w:p>
+      <w:proofErr w:type="spellStart"/>
+      <w:r>
+        <w:t>toCachedPower</w:t>
+      </w:r>
+      <w:proofErr w:type="spellEnd"/>
+      <w:r>
+        <w:t>: This method performs the actual power calculation with caching. It uses the cache to avoid redundant calculations. If the result for pow is not in the cache, it recursively calculates it and stores the result.</w:t>
+      </w:r>
+    </w:p>
+    <w:p/>
+    <w:p>
+      <w:r>
+        <w:t>Potential Issues:</w:t>
+      </w:r>
+    </w:p>
+    <w:p/>
+    <w:p>
+      <w:r>
+        <w:t>Thread Safety: The __cache map is static and shared across instances. If the code will be used in a multithreaded environment, __cache access should be synchronized to prevent race conditions.</w:t>
+      </w:r>
+    </w:p>
+    <w:p/>
+    <w:p>
+      <w:r>
+        <w:t>Cache Growth: There is no limit to the size of __cache. In a long-running application, this could lead to excessive memory use. Implementing a cache eviction policy (like LRU) might be necessary.</w:t>
+      </w:r>
+    </w:p>
+    <w:p/>
+    <w:p>
+      <w:r>
+        <w:t xml:space="preserve">Initialization of entry in </w:t>
+      </w:r>
+      <w:proofErr w:type="spellStart"/>
+      <w:r>
+        <w:t>toPower</w:t>
+      </w:r>
+      <w:proofErr w:type="spellEnd"/>
+      <w:r>
+        <w:t>: The method creates a new map if entry is null but doesn't update the cache with this new map. This could lead to recalculations and losing the benefit of caching for subsequent calls.</w:t>
+      </w:r>
+    </w:p>
+    <w:p/>
+    <w:p>
+      <w:r>
+        <w:t>Code Improvements:</w:t>
+      </w:r>
+    </w:p>
+    <w:p/>
+    <w:p>
+      <w:r>
+        <w:t xml:space="preserve">Update the cache after creating a new map in </w:t>
+      </w:r>
+      <w:proofErr w:type="spellStart"/>
+      <w:r>
+        <w:t>toPower</w:t>
+      </w:r>
+      <w:proofErr w:type="spellEnd"/>
+      <w:r>
+        <w:t>.</w:t>
+      </w:r>
+    </w:p>
+    <w:p/>
+    <w:p>
+      <w:r>
+        <w:t xml:space="preserve">Consider using </w:t>
+      </w:r>
+      <w:proofErr w:type="spellStart"/>
+      <w:r>
+        <w:t>ConcurrentHashMap</w:t>
+      </w:r>
+      <w:proofErr w:type="spellEnd"/>
+      <w:r>
+        <w:t xml:space="preserve"> for thread safety if needed.</w:t>
+      </w:r>
+    </w:p>
+    <w:p/>
+    <w:p>
+      <w:r>
+        <w:t>Implement a cache eviction policy to manage memory usage.</w:t>
+      </w:r>
+    </w:p>
+    <w:p/>
+    <w:p>
+      <w:r>
+        <w:t>Here's a refined version of the caching mechanism:</w:t>
+      </w:r>
+    </w:p>
+    <w:p/>
+    <w:p>
+      <w:r>
+        <w:t>java</w:t>
+      </w:r>
+    </w:p>
+    <w:p>
+      <w:r>
+        <w:t>@Override</w:t>
+      </w:r>
+    </w:p>
+    <w:p>
+      <w:r>
+        <w:t xml:space="preserve">public int </w:t>
+      </w:r>
+      <w:proofErr w:type="spellStart"/>
+      <w:proofErr w:type="gramStart"/>
+      <w:r>
+        <w:t>toPower</w:t>
+      </w:r>
+      <w:proofErr w:type="spellEnd"/>
+      <w:r>
+        <w:t>(</w:t>
+      </w:r>
+      <w:proofErr w:type="gramEnd"/>
+      <w:r>
+        <w:t>int n, int pow) {</w:t>
+      </w:r>
+    </w:p>
+    <w:p>
+      <w:r>
+        <w:t xml:space="preserve">    Map&lt;Integer, Integer&gt; entry = __</w:t>
+      </w:r>
+      <w:proofErr w:type="spellStart"/>
+      <w:r>
+        <w:t>cache.get</w:t>
+      </w:r>
+      <w:proofErr w:type="spellEnd"/>
+      <w:r>
+        <w:t>(n</w:t>
+      </w:r>
+      <w:proofErr w:type="gramStart"/>
+      <w:r>
+        <w:t>);</w:t>
+      </w:r>
+      <w:proofErr w:type="gramEnd"/>
+    </w:p>
+    <w:p/>
+    <w:p>
+      <w:r>
+        <w:t xml:space="preserve">    if (entry == null) {</w:t>
+      </w:r>
+    </w:p>
+    <w:p>
+      <w:r>
+        <w:t xml:space="preserve">        entry = new HashMap&lt;</w:t>
+      </w:r>
+      <w:proofErr w:type="gramStart"/>
+      <w:r>
+        <w:t>&gt;(</w:t>
+      </w:r>
+      <w:proofErr w:type="gramEnd"/>
+      <w:r>
+        <w:t>);</w:t>
+      </w:r>
+    </w:p>
+    <w:p>
+      <w:r>
+        <w:t xml:space="preserve">        </w:t>
+      </w:r>
+      <w:proofErr w:type="gramStart"/>
+      <w:r>
+        <w:t>__</w:t>
+      </w:r>
+      <w:proofErr w:type="spellStart"/>
+      <w:r>
+        <w:t>cache.put</w:t>
+      </w:r>
+      <w:proofErr w:type="spellEnd"/>
+      <w:r>
+        <w:t>(</w:t>
+      </w:r>
+      <w:proofErr w:type="gramEnd"/>
+      <w:r>
+        <w:t>n, entry);  // update cache with new map</w:t>
+      </w:r>
+    </w:p>
+    <w:p>
+      <w:r>
+        <w:t xml:space="preserve">    }</w:t>
+      </w:r>
+    </w:p>
+    <w:p>
+      <w:r>
+        <w:t xml:space="preserve">    return </w:t>
+      </w:r>
+      <w:proofErr w:type="spellStart"/>
+      <w:proofErr w:type="gramStart"/>
+      <w:r>
+        <w:t>toCachedPower</w:t>
+      </w:r>
+      <w:proofErr w:type="spellEnd"/>
+      <w:r>
+        <w:t>(</w:t>
+      </w:r>
+      <w:proofErr w:type="gramEnd"/>
+      <w:r>
+        <w:t>entry, n, pow);</w:t>
+      </w:r>
+    </w:p>
+    <w:p>
       <w:r>
         <w:lastRenderedPageBreak/>
-        <w:t>toCachedPower: This method performs the actual power calculation with caching. It uses the cache to avoid redundant calculations. If the result for pow is not in the cache, it recursively calculates it and stores the result.</w:t>
+        <w:t>}</w:t>
+      </w:r>
+    </w:p>
+    <w:p>
+      <w:r>
+        <w:t>Feel free to ask if you need further assistance or explanations!</w:t>
       </w:r>
     </w:p>
     <w:p/>
     <w:p>
       <w:r>
-        <w:t>Potential Issues:</w:t>
+        <w:t>how was this analysis performed?</w:t>
+      </w:r>
+    </w:p>
+    <w:p>
+      <w:r>
+        <w:t>Great question! Here's how I approached the analysis:</w:t>
       </w:r>
     </w:p>
     <w:p/>
     <w:p>
       <w:r>
-        <w:t>Thread Safety: The __cache map is static and shared across instances. If the code will be used in a multithreaded environment, __cache access should be synchronized to prevent race conditions.</w:t>
+        <w:t>Review the Structure: I first examined the overall structure of your code, including the interface, the classes that implement it, and the methods defined within each class. This helped me understand the flow and purpose of your program.</w:t>
       </w:r>
     </w:p>
     <w:p/>
     <w:p>
       <w:r>
-        <w:t>Cache Growth: There is no limit to the size of __cache. In a long-running application, this could lead to excessive memory use. Implementing a cache eviction policy (like LRU) might be necessary.</w:t>
+        <w:t xml:space="preserve">Interface Implementation: I verified that both PowerSimple and </w:t>
+      </w:r>
+      <w:proofErr w:type="spellStart"/>
+      <w:r>
+        <w:t>PowerCached</w:t>
+      </w:r>
+      <w:proofErr w:type="spellEnd"/>
+      <w:r>
+        <w:t xml:space="preserve"> classes correctly implement the </w:t>
+      </w:r>
+      <w:proofErr w:type="spellStart"/>
+      <w:r>
+        <w:t>IPower</w:t>
+      </w:r>
+      <w:proofErr w:type="spellEnd"/>
+      <w:r>
+        <w:t xml:space="preserve"> interface and its method </w:t>
+      </w:r>
+      <w:proofErr w:type="spellStart"/>
+      <w:proofErr w:type="gramStart"/>
+      <w:r>
+        <w:t>toPower</w:t>
+      </w:r>
+      <w:proofErr w:type="spellEnd"/>
+      <w:r>
+        <w:t>(</w:t>
+      </w:r>
+      <w:proofErr w:type="gramEnd"/>
+      <w:r>
+        <w:t>int n, int pow).</w:t>
       </w:r>
     </w:p>
     <w:p/>
     <w:p>
       <w:r>
-        <w:t>Initialization of entry in toPower: The method creates a new map if entry is null but doesn't update the cache with this new map. This could lead to recalculations and losing the benefit of caching for subsequent calls.</w:t>
+        <w:t xml:space="preserve">Method Logic: I looked closely at the logic within the </w:t>
+      </w:r>
+      <w:proofErr w:type="spellStart"/>
+      <w:r>
+        <w:t>toPower</w:t>
+      </w:r>
+      <w:proofErr w:type="spellEnd"/>
+      <w:r>
+        <w:t xml:space="preserve"> methods in both classes. For PowerSimple, I checked the basic loop-based power calculation. For </w:t>
+      </w:r>
+      <w:proofErr w:type="spellStart"/>
+      <w:r>
+        <w:t>PowerCached</w:t>
+      </w:r>
+      <w:proofErr w:type="spellEnd"/>
+      <w:r>
+        <w:t>, I examined the recursive method and how it uses caching to optimize calculations.</w:t>
       </w:r>
     </w:p>
     <w:p/>
     <w:p>
       <w:r>
-        <w:t>Code Improvements:</w:t>
+        <w:t xml:space="preserve">Caching Mechanism: I </w:t>
+      </w:r>
+      <w:proofErr w:type="spellStart"/>
+      <w:r>
+        <w:t>analyzed</w:t>
+      </w:r>
+      <w:proofErr w:type="spellEnd"/>
+      <w:r>
+        <w:t xml:space="preserve"> the caching mechanism in </w:t>
+      </w:r>
+      <w:proofErr w:type="spellStart"/>
+      <w:r>
+        <w:t>PowerCached</w:t>
+      </w:r>
+      <w:proofErr w:type="spellEnd"/>
+      <w:r>
+        <w:t>, paying attention to how the cache is initialized, updated, and accessed. This includes identifying potential issues with thread safety and memory usage.</w:t>
       </w:r>
     </w:p>
     <w:p/>
     <w:p>
       <w:r>
-        <w:t>Update the cache after creating a new map in toPower.</w:t>
+        <w:t>Potential Issues: Based on common coding practices and potential pitfalls, I identified areas that could be problematic, such as thread safety with shared static variables and uncontrolled cache growth.</w:t>
       </w:r>
     </w:p>
     <w:p/>
     <w:p>
       <w:r>
-        <w:t>Consider using ConcurrentHashMap for thread safety if needed.</w:t>
+        <w:t>Recommendations: Finally, I suggested improvements to address these issues, such as updating the cache after creating a new map, considering thread-safe collections, and implementing a cache eviction policy.</w:t>
       </w:r>
     </w:p>
     <w:p/>
     <w:p>
       <w:r>
-        <w:t>Implement a cache eviction policy to manage memory usage.</w:t>
-      </w:r>
-    </w:p>
-    <w:p/>
-    <w:p>
-      <w:r>
-        <w:t>Here's a refined version of the caching mechanism:</w:t>
-      </w:r>
-    </w:p>
-    <w:p/>
-    <w:p>
-      <w:r>
-        <w:t>java</w:t>
-      </w:r>
-    </w:p>
-    <w:p>
-      <w:r>
-        <w:t>@Override</w:t>
-      </w:r>
-    </w:p>
-    <w:p>
-      <w:r>
-        <w:lastRenderedPageBreak/>
-        <w:t>public int toPower(int n, int pow) {</w:t>
-      </w:r>
-    </w:p>
-    <w:p>
-      <w:r>
-        <w:t xml:space="preserve">    Map&lt;Integer, Integer&gt; entry = __cache.get(n);</w:t>
-      </w:r>
-    </w:p>
-    <w:p/>
-    <w:p>
-      <w:r>
-        <w:t xml:space="preserve">    if (entry == null) {</w:t>
-      </w:r>
-    </w:p>
-    <w:p>
-      <w:r>
-        <w:t xml:space="preserve">        entry = new HashMap&lt;&gt;();</w:t>
-      </w:r>
-    </w:p>
-    <w:p>
-      <w:r>
-        <w:t xml:space="preserve">        __cache.put(n, entry);  // update cache with new map</w:t>
-      </w:r>
-    </w:p>
-    <w:p>
-      <w:r>
-        <w:t xml:space="preserve">    }</w:t>
-      </w:r>
-    </w:p>
-    <w:p>
-      <w:r>
-        <w:t xml:space="preserve">    return toCachedPower(entry, n, pow);</w:t>
-      </w:r>
-    </w:p>
-    <w:p>
-      <w:r>
-        <w:t>}</w:t>
-      </w:r>
-    </w:p>
-    <w:p>
-      <w:r>
-        <w:t>Feel free to ask if you need further assistance or explanations!</w:t>
-      </w:r>
-    </w:p>
-    <w:p/>
-    <w:p>
-      <w:r>
-        <w:t>how was this analysis performed?</w:t>
-      </w:r>
-    </w:p>
-    <w:p>
-      <w:r>
-        <w:t>Great question! Here's how I approached the analysis:</w:t>
-      </w:r>
-    </w:p>
-    <w:p/>
-    <w:p>
-      <w:r>
-        <w:t>Review the Structure: I first examined the overall structure of your code, including the interface, the classes that implement it, and the methods defined within each class. This helped me understand the flow and purpose of your program.</w:t>
-      </w:r>
-    </w:p>
-    <w:p/>
-    <w:p>
-      <w:r>
-        <w:t>Interface Implementation: I verified that both PowerSimple and PowerCached classes correctly implement the IPower interface and its method toPower(int n, int pow).</w:t>
-      </w:r>
-    </w:p>
-    <w:p/>
-    <w:p>
-      <w:r>
-        <w:t>Method Logic: I looked closely at the logic within the toPower methods in both classes. For PowerSimple, I checked the basic loop-based power calculation. For PowerCached, I examined the recursive method and how it uses caching to optimize calculations.</w:t>
-      </w:r>
-    </w:p>
-    <w:p/>
-    <w:p>
-      <w:r>
-        <w:t>Caching Mechanism: I analyzed the caching mechanism in PowerCached, paying attention to how the cache is initialized, updated, and accessed. This includes identifying potential issues with thread safety and memory usage.</w:t>
-      </w:r>
-    </w:p>
-    <w:p/>
-    <w:p>
-      <w:r>
-        <w:lastRenderedPageBreak/>
-        <w:t>Potential Issues: Based on common coding practices and potential pitfalls, I identified areas that could be problematic, such as thread safety with shared static variables and uncontrolled cache growth.</w:t>
-      </w:r>
-    </w:p>
-    <w:p/>
-    <w:p>
-      <w:r>
-        <w:t>Recommendations: Finally, I suggested improvements to address these issues, such as updating the cache after creating a new map, considering thread-safe collections, and implementing a cache eviction policy.</w:t>
-      </w:r>
-    </w:p>
-    <w:p/>
-    <w:p>
-      <w:r>
         <w:t>If you have more specific aspects of the analysis you'd like to delve into, feel free to ask!</w:t>
       </w:r>
     </w:p>
-    <w:p/>
-    <w:p/>
     <w:p>
       <w:pPr>
         <w:rPr>
@@ -1815,14 +3472,6 @@
           <w:lang w:val="en-US"/>
         </w:rPr>
       </w:pPr>
-      <w:r>
-        <w:rPr>
-          <w:b/>
-          <w:bCs/>
-          <w:lang w:val="en-US"/>
-        </w:rPr>
-        <w:t>s</w:t>
-      </w:r>
     </w:p>
     <w:sectPr>
       <w:pgSz w:w="11906" w:h="16838"/>
@@ -1954,6 +3603,119 @@
     </w:lvl>
   </w:abstractNum>
   <w:abstractNum w:abstractNumId="1" w15:restartNumberingAfterBreak="0">
+    <w:nsid w:val="1D130E38"/>
+    <w:multiLevelType w:val="hybridMultilevel"/>
+    <w:tmpl w:val="7CC65748"/>
+    <w:lvl w:ilvl="0" w:tplc="40090001">
+      <w:start w:val="1"/>
+      <w:numFmt w:val="bullet"/>
+      <w:lvlText w:val=""/>
+      <w:lvlJc w:val="left"/>
+      <w:pPr>
+        <w:ind w:left="720" w:hanging="360"/>
+      </w:pPr>
+      <w:rPr>
+        <w:rFonts w:ascii="Symbol" w:hAnsi="Symbol" w:hint="default"/>
+      </w:rPr>
+    </w:lvl>
+    <w:lvl w:ilvl="1" w:tplc="40090003" w:tentative="1">
+      <w:start w:val="1"/>
+      <w:numFmt w:val="bullet"/>
+      <w:lvlText w:val="o"/>
+      <w:lvlJc w:val="left"/>
+      <w:pPr>
+        <w:ind w:left="1440" w:hanging="360"/>
+      </w:pPr>
+      <w:rPr>
+        <w:rFonts w:ascii="Courier New" w:hAnsi="Courier New" w:cs="Courier New" w:hint="default"/>
+      </w:rPr>
+    </w:lvl>
+    <w:lvl w:ilvl="2" w:tplc="40090005" w:tentative="1">
+      <w:start w:val="1"/>
+      <w:numFmt w:val="bullet"/>
+      <w:lvlText w:val=""/>
+      <w:lvlJc w:val="left"/>
+      <w:pPr>
+        <w:ind w:left="2160" w:hanging="360"/>
+      </w:pPr>
+      <w:rPr>
+        <w:rFonts w:ascii="Wingdings" w:hAnsi="Wingdings" w:hint="default"/>
+      </w:rPr>
+    </w:lvl>
+    <w:lvl w:ilvl="3" w:tplc="40090001" w:tentative="1">
+      <w:start w:val="1"/>
+      <w:numFmt w:val="bullet"/>
+      <w:lvlText w:val=""/>
+      <w:lvlJc w:val="left"/>
+      <w:pPr>
+        <w:ind w:left="2880" w:hanging="360"/>
+      </w:pPr>
+      <w:rPr>
+        <w:rFonts w:ascii="Symbol" w:hAnsi="Symbol" w:hint="default"/>
+      </w:rPr>
+    </w:lvl>
+    <w:lvl w:ilvl="4" w:tplc="40090003" w:tentative="1">
+      <w:start w:val="1"/>
+      <w:numFmt w:val="bullet"/>
+      <w:lvlText w:val="o"/>
+      <w:lvlJc w:val="left"/>
+      <w:pPr>
+        <w:ind w:left="3600" w:hanging="360"/>
+      </w:pPr>
+      <w:rPr>
+        <w:rFonts w:ascii="Courier New" w:hAnsi="Courier New" w:cs="Courier New" w:hint="default"/>
+      </w:rPr>
+    </w:lvl>
+    <w:lvl w:ilvl="5" w:tplc="40090005" w:tentative="1">
+      <w:start w:val="1"/>
+      <w:numFmt w:val="bullet"/>
+      <w:lvlText w:val=""/>
+      <w:lvlJc w:val="left"/>
+      <w:pPr>
+        <w:ind w:left="4320" w:hanging="360"/>
+      </w:pPr>
+      <w:rPr>
+        <w:rFonts w:ascii="Wingdings" w:hAnsi="Wingdings" w:hint="default"/>
+      </w:rPr>
+    </w:lvl>
+    <w:lvl w:ilvl="6" w:tplc="40090001" w:tentative="1">
+      <w:start w:val="1"/>
+      <w:numFmt w:val="bullet"/>
+      <w:lvlText w:val=""/>
+      <w:lvlJc w:val="left"/>
+      <w:pPr>
+        <w:ind w:left="5040" w:hanging="360"/>
+      </w:pPr>
+      <w:rPr>
+        <w:rFonts w:ascii="Symbol" w:hAnsi="Symbol" w:hint="default"/>
+      </w:rPr>
+    </w:lvl>
+    <w:lvl w:ilvl="7" w:tplc="40090003" w:tentative="1">
+      <w:start w:val="1"/>
+      <w:numFmt w:val="bullet"/>
+      <w:lvlText w:val="o"/>
+      <w:lvlJc w:val="left"/>
+      <w:pPr>
+        <w:ind w:left="5760" w:hanging="360"/>
+      </w:pPr>
+      <w:rPr>
+        <w:rFonts w:ascii="Courier New" w:hAnsi="Courier New" w:cs="Courier New" w:hint="default"/>
+      </w:rPr>
+    </w:lvl>
+    <w:lvl w:ilvl="8" w:tplc="40090005" w:tentative="1">
+      <w:start w:val="1"/>
+      <w:numFmt w:val="bullet"/>
+      <w:lvlText w:val=""/>
+      <w:lvlJc w:val="left"/>
+      <w:pPr>
+        <w:ind w:left="6480" w:hanging="360"/>
+      </w:pPr>
+      <w:rPr>
+        <w:rFonts w:ascii="Wingdings" w:hAnsi="Wingdings" w:hint="default"/>
+      </w:rPr>
+    </w:lvl>
+  </w:abstractNum>
+  <w:abstractNum w:abstractNumId="2" w15:restartNumberingAfterBreak="0">
     <w:nsid w:val="35E60922"/>
     <w:multiLevelType w:val="multilevel"/>
     <w:tmpl w:val="36941D0E"/>
@@ -2070,7 +3832,7 @@
       </w:pPr>
     </w:lvl>
   </w:abstractNum>
-  <w:abstractNum w:abstractNumId="2" w15:restartNumberingAfterBreak="0">
+  <w:abstractNum w:abstractNumId="3" w15:restartNumberingAfterBreak="0">
     <w:nsid w:val="370D3C41"/>
     <w:multiLevelType w:val="multilevel"/>
     <w:tmpl w:val="72968754"/>
@@ -2183,7 +3945,93 @@
       </w:pPr>
     </w:lvl>
   </w:abstractNum>
-  <w:abstractNum w:abstractNumId="3" w15:restartNumberingAfterBreak="0">
+  <w:abstractNum w:abstractNumId="4" w15:restartNumberingAfterBreak="0">
+    <w:nsid w:val="37E92630"/>
+    <w:multiLevelType w:val="hybridMultilevel"/>
+    <w:tmpl w:val="82020B9C"/>
+    <w:lvl w:ilvl="0" w:tplc="4009000F">
+      <w:start w:val="1"/>
+      <w:numFmt w:val="decimal"/>
+      <w:lvlText w:val="%1."/>
+      <w:lvlJc w:val="left"/>
+      <w:pPr>
+        <w:ind w:left="720" w:hanging="360"/>
+      </w:pPr>
+    </w:lvl>
+    <w:lvl w:ilvl="1" w:tplc="40090019" w:tentative="1">
+      <w:start w:val="1"/>
+      <w:numFmt w:val="lowerLetter"/>
+      <w:lvlText w:val="%2."/>
+      <w:lvlJc w:val="left"/>
+      <w:pPr>
+        <w:ind w:left="1440" w:hanging="360"/>
+      </w:pPr>
+    </w:lvl>
+    <w:lvl w:ilvl="2" w:tplc="4009001B" w:tentative="1">
+      <w:start w:val="1"/>
+      <w:numFmt w:val="lowerRoman"/>
+      <w:lvlText w:val="%3."/>
+      <w:lvlJc w:val="right"/>
+      <w:pPr>
+        <w:ind w:left="2160" w:hanging="180"/>
+      </w:pPr>
+    </w:lvl>
+    <w:lvl w:ilvl="3" w:tplc="4009000F" w:tentative="1">
+      <w:start w:val="1"/>
+      <w:numFmt w:val="decimal"/>
+      <w:lvlText w:val="%4."/>
+      <w:lvlJc w:val="left"/>
+      <w:pPr>
+        <w:ind w:left="2880" w:hanging="360"/>
+      </w:pPr>
+    </w:lvl>
+    <w:lvl w:ilvl="4" w:tplc="40090019" w:tentative="1">
+      <w:start w:val="1"/>
+      <w:numFmt w:val="lowerLetter"/>
+      <w:lvlText w:val="%5."/>
+      <w:lvlJc w:val="left"/>
+      <w:pPr>
+        <w:ind w:left="3600" w:hanging="360"/>
+      </w:pPr>
+    </w:lvl>
+    <w:lvl w:ilvl="5" w:tplc="4009001B" w:tentative="1">
+      <w:start w:val="1"/>
+      <w:numFmt w:val="lowerRoman"/>
+      <w:lvlText w:val="%6."/>
+      <w:lvlJc w:val="right"/>
+      <w:pPr>
+        <w:ind w:left="4320" w:hanging="180"/>
+      </w:pPr>
+    </w:lvl>
+    <w:lvl w:ilvl="6" w:tplc="4009000F" w:tentative="1">
+      <w:start w:val="1"/>
+      <w:numFmt w:val="decimal"/>
+      <w:lvlText w:val="%7."/>
+      <w:lvlJc w:val="left"/>
+      <w:pPr>
+        <w:ind w:left="5040" w:hanging="360"/>
+      </w:pPr>
+    </w:lvl>
+    <w:lvl w:ilvl="7" w:tplc="40090019" w:tentative="1">
+      <w:start w:val="1"/>
+      <w:numFmt w:val="lowerLetter"/>
+      <w:lvlText w:val="%8."/>
+      <w:lvlJc w:val="left"/>
+      <w:pPr>
+        <w:ind w:left="5760" w:hanging="360"/>
+      </w:pPr>
+    </w:lvl>
+    <w:lvl w:ilvl="8" w:tplc="4009001B" w:tentative="1">
+      <w:start w:val="1"/>
+      <w:numFmt w:val="lowerRoman"/>
+      <w:lvlText w:val="%9."/>
+      <w:lvlJc w:val="right"/>
+      <w:pPr>
+        <w:ind w:left="6480" w:hanging="180"/>
+      </w:pPr>
+    </w:lvl>
+  </w:abstractNum>
+  <w:abstractNum w:abstractNumId="5" w15:restartNumberingAfterBreak="0">
     <w:nsid w:val="39F23876"/>
     <w:multiLevelType w:val="hybridMultilevel"/>
     <w:tmpl w:val="C50CD290"/>
@@ -2272,7 +4120,7 @@
       </w:pPr>
     </w:lvl>
   </w:abstractNum>
-  <w:abstractNum w:abstractNumId="4" w15:restartNumberingAfterBreak="0">
+  <w:abstractNum w:abstractNumId="6" w15:restartNumberingAfterBreak="0">
     <w:nsid w:val="3E3D7967"/>
     <w:multiLevelType w:val="hybridMultilevel"/>
     <w:tmpl w:val="71C62F84"/>
@@ -2361,20 +4209,298 @@
       </w:pPr>
     </w:lvl>
   </w:abstractNum>
+  <w:abstractNum w:abstractNumId="7" w15:restartNumberingAfterBreak="0">
+    <w:nsid w:val="53907934"/>
+    <w:multiLevelType w:val="hybridMultilevel"/>
+    <w:tmpl w:val="9B1292FC"/>
+    <w:lvl w:ilvl="0" w:tplc="43463820">
+      <w:start w:val="1"/>
+      <w:numFmt w:val="lowerLetter"/>
+      <w:lvlText w:val="%1)"/>
+      <w:lvlJc w:val="left"/>
+      <w:pPr>
+        <w:ind w:left="720" w:hanging="360"/>
+      </w:pPr>
+      <w:rPr>
+        <w:rFonts w:hint="default"/>
+        <w:b/>
+        <w:bCs/>
+      </w:rPr>
+    </w:lvl>
+    <w:lvl w:ilvl="1" w:tplc="40090019" w:tentative="1">
+      <w:start w:val="1"/>
+      <w:numFmt w:val="lowerLetter"/>
+      <w:lvlText w:val="%2."/>
+      <w:lvlJc w:val="left"/>
+      <w:pPr>
+        <w:ind w:left="1440" w:hanging="360"/>
+      </w:pPr>
+    </w:lvl>
+    <w:lvl w:ilvl="2" w:tplc="4009001B" w:tentative="1">
+      <w:start w:val="1"/>
+      <w:numFmt w:val="lowerRoman"/>
+      <w:lvlText w:val="%3."/>
+      <w:lvlJc w:val="right"/>
+      <w:pPr>
+        <w:ind w:left="2160" w:hanging="180"/>
+      </w:pPr>
+    </w:lvl>
+    <w:lvl w:ilvl="3" w:tplc="4009000F" w:tentative="1">
+      <w:start w:val="1"/>
+      <w:numFmt w:val="decimal"/>
+      <w:lvlText w:val="%4."/>
+      <w:lvlJc w:val="left"/>
+      <w:pPr>
+        <w:ind w:left="2880" w:hanging="360"/>
+      </w:pPr>
+    </w:lvl>
+    <w:lvl w:ilvl="4" w:tplc="40090019" w:tentative="1">
+      <w:start w:val="1"/>
+      <w:numFmt w:val="lowerLetter"/>
+      <w:lvlText w:val="%5."/>
+      <w:lvlJc w:val="left"/>
+      <w:pPr>
+        <w:ind w:left="3600" w:hanging="360"/>
+      </w:pPr>
+    </w:lvl>
+    <w:lvl w:ilvl="5" w:tplc="4009001B" w:tentative="1">
+      <w:start w:val="1"/>
+      <w:numFmt w:val="lowerRoman"/>
+      <w:lvlText w:val="%6."/>
+      <w:lvlJc w:val="right"/>
+      <w:pPr>
+        <w:ind w:left="4320" w:hanging="180"/>
+      </w:pPr>
+    </w:lvl>
+    <w:lvl w:ilvl="6" w:tplc="4009000F" w:tentative="1">
+      <w:start w:val="1"/>
+      <w:numFmt w:val="decimal"/>
+      <w:lvlText w:val="%7."/>
+      <w:lvlJc w:val="left"/>
+      <w:pPr>
+        <w:ind w:left="5040" w:hanging="360"/>
+      </w:pPr>
+    </w:lvl>
+    <w:lvl w:ilvl="7" w:tplc="40090019" w:tentative="1">
+      <w:start w:val="1"/>
+      <w:numFmt w:val="lowerLetter"/>
+      <w:lvlText w:val="%8."/>
+      <w:lvlJc w:val="left"/>
+      <w:pPr>
+        <w:ind w:left="5760" w:hanging="360"/>
+      </w:pPr>
+    </w:lvl>
+    <w:lvl w:ilvl="8" w:tplc="4009001B" w:tentative="1">
+      <w:start w:val="1"/>
+      <w:numFmt w:val="lowerRoman"/>
+      <w:lvlText w:val="%9."/>
+      <w:lvlJc w:val="right"/>
+      <w:pPr>
+        <w:ind w:left="6480" w:hanging="180"/>
+      </w:pPr>
+    </w:lvl>
+  </w:abstractNum>
+  <w:abstractNum w:abstractNumId="8" w15:restartNumberingAfterBreak="0">
+    <w:nsid w:val="547C679A"/>
+    <w:multiLevelType w:val="hybridMultilevel"/>
+    <w:tmpl w:val="87927740"/>
+    <w:lvl w:ilvl="0" w:tplc="4009000F">
+      <w:start w:val="1"/>
+      <w:numFmt w:val="decimal"/>
+      <w:lvlText w:val="%1."/>
+      <w:lvlJc w:val="left"/>
+      <w:pPr>
+        <w:ind w:left="720" w:hanging="360"/>
+      </w:pPr>
+    </w:lvl>
+    <w:lvl w:ilvl="1" w:tplc="40090019" w:tentative="1">
+      <w:start w:val="1"/>
+      <w:numFmt w:val="lowerLetter"/>
+      <w:lvlText w:val="%2."/>
+      <w:lvlJc w:val="left"/>
+      <w:pPr>
+        <w:ind w:left="1440" w:hanging="360"/>
+      </w:pPr>
+    </w:lvl>
+    <w:lvl w:ilvl="2" w:tplc="4009001B" w:tentative="1">
+      <w:start w:val="1"/>
+      <w:numFmt w:val="lowerRoman"/>
+      <w:lvlText w:val="%3."/>
+      <w:lvlJc w:val="right"/>
+      <w:pPr>
+        <w:ind w:left="2160" w:hanging="180"/>
+      </w:pPr>
+    </w:lvl>
+    <w:lvl w:ilvl="3" w:tplc="4009000F" w:tentative="1">
+      <w:start w:val="1"/>
+      <w:numFmt w:val="decimal"/>
+      <w:lvlText w:val="%4."/>
+      <w:lvlJc w:val="left"/>
+      <w:pPr>
+        <w:ind w:left="2880" w:hanging="360"/>
+      </w:pPr>
+    </w:lvl>
+    <w:lvl w:ilvl="4" w:tplc="40090019" w:tentative="1">
+      <w:start w:val="1"/>
+      <w:numFmt w:val="lowerLetter"/>
+      <w:lvlText w:val="%5."/>
+      <w:lvlJc w:val="left"/>
+      <w:pPr>
+        <w:ind w:left="3600" w:hanging="360"/>
+      </w:pPr>
+    </w:lvl>
+    <w:lvl w:ilvl="5" w:tplc="4009001B" w:tentative="1">
+      <w:start w:val="1"/>
+      <w:numFmt w:val="lowerRoman"/>
+      <w:lvlText w:val="%6."/>
+      <w:lvlJc w:val="right"/>
+      <w:pPr>
+        <w:ind w:left="4320" w:hanging="180"/>
+      </w:pPr>
+    </w:lvl>
+    <w:lvl w:ilvl="6" w:tplc="4009000F" w:tentative="1">
+      <w:start w:val="1"/>
+      <w:numFmt w:val="decimal"/>
+      <w:lvlText w:val="%7."/>
+      <w:lvlJc w:val="left"/>
+      <w:pPr>
+        <w:ind w:left="5040" w:hanging="360"/>
+      </w:pPr>
+    </w:lvl>
+    <w:lvl w:ilvl="7" w:tplc="40090019" w:tentative="1">
+      <w:start w:val="1"/>
+      <w:numFmt w:val="lowerLetter"/>
+      <w:lvlText w:val="%8."/>
+      <w:lvlJc w:val="left"/>
+      <w:pPr>
+        <w:ind w:left="5760" w:hanging="360"/>
+      </w:pPr>
+    </w:lvl>
+    <w:lvl w:ilvl="8" w:tplc="4009001B" w:tentative="1">
+      <w:start w:val="1"/>
+      <w:numFmt w:val="lowerRoman"/>
+      <w:lvlText w:val="%9."/>
+      <w:lvlJc w:val="right"/>
+      <w:pPr>
+        <w:ind w:left="6480" w:hanging="180"/>
+      </w:pPr>
+    </w:lvl>
+  </w:abstractNum>
+  <w:abstractNum w:abstractNumId="9" w15:restartNumberingAfterBreak="0">
+    <w:nsid w:val="5B7A2DC4"/>
+    <w:multiLevelType w:val="hybridMultilevel"/>
+    <w:tmpl w:val="FEDA9024"/>
+    <w:lvl w:ilvl="0" w:tplc="4009000F">
+      <w:start w:val="1"/>
+      <w:numFmt w:val="decimal"/>
+      <w:lvlText w:val="%1."/>
+      <w:lvlJc w:val="left"/>
+      <w:pPr>
+        <w:ind w:left="720" w:hanging="360"/>
+      </w:pPr>
+    </w:lvl>
+    <w:lvl w:ilvl="1" w:tplc="40090019" w:tentative="1">
+      <w:start w:val="1"/>
+      <w:numFmt w:val="lowerLetter"/>
+      <w:lvlText w:val="%2."/>
+      <w:lvlJc w:val="left"/>
+      <w:pPr>
+        <w:ind w:left="1440" w:hanging="360"/>
+      </w:pPr>
+    </w:lvl>
+    <w:lvl w:ilvl="2" w:tplc="4009001B" w:tentative="1">
+      <w:start w:val="1"/>
+      <w:numFmt w:val="lowerRoman"/>
+      <w:lvlText w:val="%3."/>
+      <w:lvlJc w:val="right"/>
+      <w:pPr>
+        <w:ind w:left="2160" w:hanging="180"/>
+      </w:pPr>
+    </w:lvl>
+    <w:lvl w:ilvl="3" w:tplc="4009000F" w:tentative="1">
+      <w:start w:val="1"/>
+      <w:numFmt w:val="decimal"/>
+      <w:lvlText w:val="%4."/>
+      <w:lvlJc w:val="left"/>
+      <w:pPr>
+        <w:ind w:left="2880" w:hanging="360"/>
+      </w:pPr>
+    </w:lvl>
+    <w:lvl w:ilvl="4" w:tplc="40090019" w:tentative="1">
+      <w:start w:val="1"/>
+      <w:numFmt w:val="lowerLetter"/>
+      <w:lvlText w:val="%5."/>
+      <w:lvlJc w:val="left"/>
+      <w:pPr>
+        <w:ind w:left="3600" w:hanging="360"/>
+      </w:pPr>
+    </w:lvl>
+    <w:lvl w:ilvl="5" w:tplc="4009001B" w:tentative="1">
+      <w:start w:val="1"/>
+      <w:numFmt w:val="lowerRoman"/>
+      <w:lvlText w:val="%6."/>
+      <w:lvlJc w:val="right"/>
+      <w:pPr>
+        <w:ind w:left="4320" w:hanging="180"/>
+      </w:pPr>
+    </w:lvl>
+    <w:lvl w:ilvl="6" w:tplc="4009000F" w:tentative="1">
+      <w:start w:val="1"/>
+      <w:numFmt w:val="decimal"/>
+      <w:lvlText w:val="%7."/>
+      <w:lvlJc w:val="left"/>
+      <w:pPr>
+        <w:ind w:left="5040" w:hanging="360"/>
+      </w:pPr>
+    </w:lvl>
+    <w:lvl w:ilvl="7" w:tplc="40090019" w:tentative="1">
+      <w:start w:val="1"/>
+      <w:numFmt w:val="lowerLetter"/>
+      <w:lvlText w:val="%8."/>
+      <w:lvlJc w:val="left"/>
+      <w:pPr>
+        <w:ind w:left="5760" w:hanging="360"/>
+      </w:pPr>
+    </w:lvl>
+    <w:lvl w:ilvl="8" w:tplc="4009001B" w:tentative="1">
+      <w:start w:val="1"/>
+      <w:numFmt w:val="lowerRoman"/>
+      <w:lvlText w:val="%9."/>
+      <w:lvlJc w:val="right"/>
+      <w:pPr>
+        <w:ind w:left="6480" w:hanging="180"/>
+      </w:pPr>
+    </w:lvl>
+  </w:abstractNum>
   <w:num w:numId="1" w16cid:durableId="742335120">
-    <w:abstractNumId w:val="4"/>
+    <w:abstractNumId w:val="6"/>
   </w:num>
   <w:num w:numId="2" w16cid:durableId="198051178">
-    <w:abstractNumId w:val="3"/>
+    <w:abstractNumId w:val="5"/>
   </w:num>
   <w:num w:numId="3" w16cid:durableId="133107776">
     <w:abstractNumId w:val="0"/>
   </w:num>
   <w:num w:numId="4" w16cid:durableId="263272852">
+    <w:abstractNumId w:val="3"/>
+  </w:num>
+  <w:num w:numId="5" w16cid:durableId="236869133">
     <w:abstractNumId w:val="2"/>
   </w:num>
-  <w:num w:numId="5" w16cid:durableId="236869133">
+  <w:num w:numId="6" w16cid:durableId="1345398439">
     <w:abstractNumId w:val="1"/>
+  </w:num>
+  <w:num w:numId="7" w16cid:durableId="1071274785">
+    <w:abstractNumId w:val="9"/>
+  </w:num>
+  <w:num w:numId="8" w16cid:durableId="1925383730">
+    <w:abstractNumId w:val="8"/>
+  </w:num>
+  <w:num w:numId="9" w16cid:durableId="630597271">
+    <w:abstractNumId w:val="4"/>
+  </w:num>
+  <w:num w:numId="10" w16cid:durableId="676152015">
+    <w:abstractNumId w:val="7"/>
   </w:num>
 </w:numbering>
 </file>
@@ -2982,6 +5108,7 @@
   <w:style w:type="character" w:default="1" w:styleId="DefaultParagraphFont">
     <w:name w:val="Default Paragraph Font"/>
     <w:uiPriority w:val="1"/>
+    <w:semiHidden/>
     <w:unhideWhenUsed/>
   </w:style>
   <w:style w:type="table" w:default="1" w:styleId="TableNormal">

</xml_diff>